<commit_message>
Añade tabla de congresos y honorarios al PDF; corrige posicionamiento de congreso tras desplazamiento asociado
</commit_message>
<xml_diff>
--- a/Prueba salida PDF 2.docx
+++ b/Prueba salida PDF 2.docx
@@ -2772,13 +2772,6 @@
     <w:p/>
     <w:p/>
     <w:p/>
-    <w:p/>
-    <w:p/>
-    <w:p/>
-    <w:p/>
-    <w:p/>
-    <w:p/>
-    <w:p/>
     <w:tbl>
       <w:tblPr>
         <w:tblStyle w:val="Tablaconcuadrcula"/>
@@ -4216,8 +4209,1625 @@
     </w:tbl>
     <w:p/>
     <w:p/>
+    <w:tbl>
+      <w:tblPr>
+        <w:tblStyle w:val="Tablaconcuadrcula"/>
+        <w:tblW w:w="5000" w:type="pct"/>
+        <w:tblBorders>
+          <w:top w:val="single" w:sz="4" w:space="0" w:color="D9D9D9" w:themeColor="background1" w:themeShade="D9"/>
+          <w:left w:val="single" w:sz="4" w:space="0" w:color="D9D9D9" w:themeColor="background1" w:themeShade="D9"/>
+          <w:bottom w:val="single" w:sz="4" w:space="0" w:color="D9D9D9" w:themeColor="background1" w:themeShade="D9"/>
+          <w:right w:val="single" w:sz="4" w:space="0" w:color="D9D9D9" w:themeColor="background1" w:themeShade="D9"/>
+          <w:insideH w:val="single" w:sz="4" w:space="0" w:color="D9D9D9" w:themeColor="background1" w:themeShade="D9"/>
+          <w:insideV w:val="single" w:sz="4" w:space="0" w:color="D9D9D9" w:themeColor="background1" w:themeShade="D9"/>
+        </w:tblBorders>
+        <w:tblCellMar>
+          <w:left w:w="0" w:type="dxa"/>
+          <w:right w:w="0" w:type="dxa"/>
+        </w:tblCellMar>
+        <w:tblLook w:val="04A0" w:firstRow="1" w:lastRow="0" w:firstColumn="1" w:lastColumn="0" w:noHBand="0" w:noVBand="1"/>
+      </w:tblPr>
+      <w:tblGrid>
+        <w:gridCol w:w="8"/>
+        <w:gridCol w:w="5225"/>
+        <w:gridCol w:w="3657"/>
+        <w:gridCol w:w="1568"/>
+        <w:gridCol w:w="8"/>
+      </w:tblGrid>
+      <w:tr>
+        <w:tc>
+          <w:tcPr>
+            <w:tcW w:w="5000" w:type="pct"/>
+            <w:gridSpan w:val="5"/>
+            <w:tcBorders>
+              <w:top w:val="nil"/>
+              <w:left w:val="nil"/>
+              <w:bottom w:val="single" w:sz="12" w:space="0" w:color="407C2E"/>
+              <w:right w:val="nil"/>
+            </w:tcBorders>
+          </w:tcPr>
+          <w:p>
+            <w:pPr>
+              <w:spacing w:before="30" w:after="30"/>
+              <w:rPr>
+                <w:rFonts w:ascii="Helvetica Neue" w:hAnsi="Helvetica Neue"/>
+                <w:b/>
+                <w:bCs/>
+                <w:color w:val="407C2E"/>
+              </w:rPr>
+            </w:pPr>
+            <w:r>
+              <w:rPr>
+                <w:rFonts w:ascii="HelveticaNeueLTStd-Bd" w:hAnsi="HelveticaNeueLTStd-Bd" w:cs="HelveticaNeueLTStd-Bd"/>
+                <w:color w:val="407C2E"/>
+                <w:kern w:val="0"/>
+                <w:sz w:val="20"/>
+                <w:szCs w:val="20"/>
+              </w:rPr>
+              <w:t>CONGRESOS U OTROS EVENTOS</w:t>
+            </w:r>
+          </w:p>
+        </w:tc>
+      </w:tr>
+      <w:tr>
+        <w:tc>
+          <w:tcPr>
+            <w:tcW w:w="5000" w:type="pct"/>
+            <w:gridSpan w:val="5"/>
+            <w:tcBorders>
+              <w:top w:val="single" w:sz="12" w:space="0" w:color="407C2E"/>
+              <w:left w:val="single" w:sz="6" w:space="0" w:color="A6A6A6" w:themeColor="background1" w:themeShade="A6"/>
+              <w:bottom w:val="single" w:sz="4" w:space="0" w:color="A6A6A6" w:themeColor="background1" w:themeShade="A6"/>
+              <w:right w:val="single" w:sz="6" w:space="0" w:color="A6A6A6" w:themeColor="background1" w:themeShade="A6"/>
+            </w:tcBorders>
+            <w:tcMar>
+              <w:top w:w="57" w:type="dxa"/>
+              <w:left w:w="85" w:type="dxa"/>
+              <w:bottom w:w="57" w:type="dxa"/>
+              <w:right w:w="85" w:type="dxa"/>
+            </w:tcMar>
+          </w:tcPr>
+          <w:p>
+            <w:pPr>
+              <w:rPr>
+                <w:rFonts w:ascii="HelveticaNeueLTStd-Roman" w:hAnsi="HelveticaNeueLTStd-Roman" w:cs="HelveticaNeueLTStd-Roman"/>
+                <w:kern w:val="0"/>
+                <w:sz w:val="20"/>
+                <w:szCs w:val="20"/>
+                <w:lang w:val="en-GB"/>
+              </w:rPr>
+            </w:pPr>
+            <w:r>
+              <w:rPr>
+                <w:rFonts w:ascii="HelveticaNeueLTStd-MdCn" w:hAnsi="HelveticaNeueLTStd-MdCn" w:cs="HelveticaNeueLTStd-MdCn"/>
+                <w:color w:val="7C7C7C"/>
+                <w:kern w:val="0"/>
+                <w:sz w:val="20"/>
+                <w:szCs w:val="20"/>
+                <w:lang w:val="en-GB"/>
+              </w:rPr>
+              <w:t xml:space="preserve">Nombre del </w:t>
+            </w:r>
+            <w:proofErr w:type="spellStart"/>
+            <w:r>
+              <w:rPr>
+                <w:rFonts w:ascii="HelveticaNeueLTStd-MdCn" w:hAnsi="HelveticaNeueLTStd-MdCn" w:cs="HelveticaNeueLTStd-MdCn"/>
+                <w:color w:val="7C7C7C"/>
+                <w:kern w:val="0"/>
+                <w:sz w:val="20"/>
+                <w:szCs w:val="20"/>
+                <w:lang w:val="en-GB"/>
+              </w:rPr>
+              <w:t>evento</w:t>
+            </w:r>
+            <w:proofErr w:type="spellEnd"/>
+            <w:r>
+              <w:rPr>
+                <w:rFonts w:ascii="HelveticaNeueLTStd-MdCn" w:hAnsi="HelveticaNeueLTStd-MdCn" w:cs="HelveticaNeueLTStd-MdCn"/>
+                <w:color w:val="7C7C7C"/>
+                <w:kern w:val="0"/>
+                <w:sz w:val="20"/>
+                <w:szCs w:val="20"/>
+                <w:lang w:val="en-GB"/>
+              </w:rPr>
+              <w:t xml:space="preserve">: </w:t>
+            </w:r>
+            <w:r>
+              <w:rPr>
+                <w:rFonts w:ascii="HelveticaNeueLTStd-Roman" w:hAnsi="HelveticaNeueLTStd-Roman" w:cs="HelveticaNeueLTStd-Roman"/>
+                <w:color w:val="000000"/>
+                <w:kern w:val="0"/>
+                <w:sz w:val="20"/>
+                <w:szCs w:val="20"/>
+                <w:lang w:val="en-GB"/>
+              </w:rPr>
+              <w:t>XVII International Meeting of Geography</w:t>
+            </w:r>
+          </w:p>
+        </w:tc>
+      </w:tr>
+      <w:tr>
+        <w:tc>
+          <w:tcPr>
+            <w:tcW w:w="2500" w:type="pct"/>
+            <w:gridSpan w:val="2"/>
+            <w:tcBorders>
+              <w:top w:val="single" w:sz="4" w:space="0" w:color="A6A6A6" w:themeColor="background1" w:themeShade="A6"/>
+              <w:left w:val="single" w:sz="6" w:space="0" w:color="A6A6A6" w:themeColor="background1" w:themeShade="A6"/>
+              <w:bottom w:val="single" w:sz="6" w:space="0" w:color="A6A6A6" w:themeColor="background1" w:themeShade="A6"/>
+              <w:right w:val="single" w:sz="6" w:space="0" w:color="A6A6A6" w:themeColor="background1" w:themeShade="A6"/>
+            </w:tcBorders>
+            <w:tcMar>
+              <w:top w:w="57" w:type="dxa"/>
+              <w:left w:w="85" w:type="dxa"/>
+              <w:bottom w:w="57" w:type="dxa"/>
+              <w:right w:w="85" w:type="dxa"/>
+            </w:tcMar>
+          </w:tcPr>
+          <w:p>
+            <w:r>
+              <w:rPr>
+                <w:rFonts w:ascii="HelveticaNeueLTStd-MdCn" w:hAnsi="HelveticaNeueLTStd-MdCn" w:cs="HelveticaNeueLTStd-MdCn"/>
+                <w:color w:val="7C7C7C"/>
+                <w:kern w:val="0"/>
+                <w:sz w:val="20"/>
+                <w:szCs w:val="20"/>
+              </w:rPr>
+              <w:t>Celebrado</w:t>
+            </w:r>
+            <w:r>
+              <w:rPr>
+                <w:rFonts w:ascii="HelveticaNeueLTStd-MdCn" w:hAnsi="HelveticaNeueLTStd-MdCn" w:cs="HelveticaNeueLTStd-MdCn"/>
+                <w:color w:val="7C7C7C"/>
+                <w:kern w:val="0"/>
+                <w:sz w:val="20"/>
+                <w:szCs w:val="20"/>
+              </w:rPr>
+              <w:t xml:space="preserve">: </w:t>
+            </w:r>
+            <w:r>
+              <w:rPr>
+                <w:rFonts w:ascii="HelveticaNeueLTStd-Roman" w:hAnsi="HelveticaNeueLTStd-Roman" w:cs="HelveticaNeueLTStd-Roman"/>
+                <w:color w:val="000000"/>
+                <w:kern w:val="0"/>
+                <w:sz w:val="20"/>
+                <w:szCs w:val="20"/>
+              </w:rPr>
+              <w:t xml:space="preserve">en Madrid, del </w:t>
+            </w:r>
+            <w:r>
+              <w:rPr>
+                <w:rFonts w:ascii="HelveticaNeueLTStd-Roman" w:hAnsi="HelveticaNeueLTStd-Roman" w:cs="HelveticaNeueLTStd-Roman"/>
+                <w:color w:val="000000"/>
+                <w:kern w:val="0"/>
+                <w:sz w:val="20"/>
+                <w:szCs w:val="20"/>
+              </w:rPr>
+              <w:t xml:space="preserve">01/06/26 </w:t>
+            </w:r>
+            <w:r>
+              <w:rPr>
+                <w:rFonts w:ascii="HelveticaNeueLTStd-Roman" w:hAnsi="HelveticaNeueLTStd-Roman" w:cs="HelveticaNeueLTStd-Roman"/>
+                <w:color w:val="000000"/>
+                <w:kern w:val="0"/>
+                <w:sz w:val="20"/>
+                <w:szCs w:val="20"/>
+              </w:rPr>
+              <w:t>al</w:t>
+            </w:r>
+            <w:r>
+              <w:rPr>
+                <w:rFonts w:ascii="HelveticaNeueLTStd-Roman" w:hAnsi="HelveticaNeueLTStd-Roman" w:cs="HelveticaNeueLTStd-Roman"/>
+                <w:color w:val="000000"/>
+                <w:kern w:val="0"/>
+                <w:sz w:val="20"/>
+                <w:szCs w:val="20"/>
+              </w:rPr>
+              <w:t xml:space="preserve"> 05/01/26</w:t>
+            </w:r>
+          </w:p>
+        </w:tc>
+        <w:tc>
+          <w:tcPr>
+            <w:tcW w:w="2500" w:type="pct"/>
+            <w:gridSpan w:val="3"/>
+            <w:tcBorders>
+              <w:top w:val="single" w:sz="4" w:space="0" w:color="A6A6A6" w:themeColor="background1" w:themeShade="A6"/>
+              <w:left w:val="single" w:sz="6" w:space="0" w:color="A6A6A6" w:themeColor="background1" w:themeShade="A6"/>
+              <w:bottom w:val="single" w:sz="6" w:space="0" w:color="A6A6A6" w:themeColor="background1" w:themeShade="A6"/>
+              <w:right w:val="single" w:sz="6" w:space="0" w:color="A6A6A6" w:themeColor="background1" w:themeShade="A6"/>
+            </w:tcBorders>
+            <w:tcMar>
+              <w:top w:w="57" w:type="dxa"/>
+              <w:left w:w="85" w:type="dxa"/>
+              <w:bottom w:w="57" w:type="dxa"/>
+              <w:right w:w="85" w:type="dxa"/>
+            </w:tcMar>
+          </w:tcPr>
+          <w:p>
+            <w:r>
+              <w:rPr>
+                <w:rFonts w:ascii="HelveticaNeueLTStd-MdCn" w:hAnsi="HelveticaNeueLTStd-MdCn" w:cs="HelveticaNeueLTStd-MdCn"/>
+                <w:color w:val="7C7C7C"/>
+                <w:kern w:val="0"/>
+                <w:sz w:val="20"/>
+                <w:szCs w:val="20"/>
+              </w:rPr>
+              <w:t>Número de comidas o cenas incluidas</w:t>
+            </w:r>
+            <w:r>
+              <w:rPr>
+                <w:rFonts w:ascii="HelveticaNeueLTStd-MdCn" w:hAnsi="HelveticaNeueLTStd-MdCn" w:cs="HelveticaNeueLTStd-MdCn"/>
+                <w:color w:val="7C7C7C"/>
+                <w:kern w:val="0"/>
+                <w:sz w:val="20"/>
+                <w:szCs w:val="20"/>
+              </w:rPr>
+              <w:t xml:space="preserve">: </w:t>
+            </w:r>
+            <w:r>
+              <w:rPr>
+                <w:rFonts w:ascii="HelveticaNeueLTStd-Roman" w:hAnsi="HelveticaNeueLTStd-Roman" w:cs="HelveticaNeueLTStd-Roman"/>
+                <w:color w:val="000000"/>
+                <w:kern w:val="0"/>
+                <w:sz w:val="20"/>
+                <w:szCs w:val="20"/>
+              </w:rPr>
+              <w:t>2</w:t>
+            </w:r>
+          </w:p>
+        </w:tc>
+      </w:tr>
+      <w:tr>
+        <w:trPr>
+          <w:gridBefore w:val="1"/>
+          <w:gridAfter w:val="1"/>
+          <w:wBefore w:w="4" w:type="pct"/>
+          <w:wAfter w:w="4" w:type="pct"/>
+        </w:trPr>
+        <w:tc>
+          <w:tcPr>
+            <w:tcW w:w="4243" w:type="pct"/>
+            <w:gridSpan w:val="2"/>
+            <w:tcBorders>
+              <w:top w:val="single" w:sz="6" w:space="0" w:color="A6A6A6" w:themeColor="background1" w:themeShade="A6"/>
+              <w:left w:val="single" w:sz="6" w:space="0" w:color="A6A6A6" w:themeColor="background1" w:themeShade="A6"/>
+              <w:bottom w:val="single" w:sz="6" w:space="0" w:color="A6A6A6" w:themeColor="background1" w:themeShade="A6"/>
+              <w:right w:val="nil"/>
+            </w:tcBorders>
+            <w:shd w:val="clear" w:color="auto" w:fill="FFFFFF" w:themeFill="background1"/>
+            <w:tcMar>
+              <w:top w:w="57" w:type="dxa"/>
+              <w:left w:w="85" w:type="dxa"/>
+              <w:bottom w:w="57" w:type="dxa"/>
+              <w:right w:w="85" w:type="dxa"/>
+            </w:tcMar>
+          </w:tcPr>
+          <w:p>
+            <w:pPr>
+              <w:jc w:val="right"/>
+            </w:pPr>
+            <w:r>
+              <w:rPr>
+                <w:rFonts w:ascii="HelveticaNeueLTStd-MdCn" w:hAnsi="HelveticaNeueLTStd-MdCn" w:cs="HelveticaNeueLTStd-MdCn"/>
+                <w:color w:val="7C7C7C"/>
+                <w:kern w:val="0"/>
+                <w:sz w:val="20"/>
+                <w:szCs w:val="20"/>
+              </w:rPr>
+              <w:t>GASTOS DE INSCRIPCIÓN</w:t>
+            </w:r>
+            <w:r>
+              <w:rPr>
+                <w:rFonts w:ascii="HelveticaNeueLTStd-MdCn" w:hAnsi="HelveticaNeueLTStd-MdCn" w:cs="HelveticaNeueLTStd-MdCn"/>
+                <w:color w:val="7C7C7C"/>
+                <w:kern w:val="0"/>
+                <w:sz w:val="20"/>
+                <w:szCs w:val="20"/>
+              </w:rPr>
+              <w:t>:</w:t>
+            </w:r>
+          </w:p>
+        </w:tc>
+        <w:tc>
+          <w:tcPr>
+            <w:tcW w:w="749" w:type="pct"/>
+            <w:tcBorders>
+              <w:top w:val="single" w:sz="6" w:space="0" w:color="A6A6A6" w:themeColor="background1" w:themeShade="A6"/>
+              <w:left w:val="nil"/>
+              <w:bottom w:val="single" w:sz="6" w:space="0" w:color="A6A6A6" w:themeColor="background1" w:themeShade="A6"/>
+              <w:right w:val="single" w:sz="6" w:space="0" w:color="A6A6A6" w:themeColor="background1" w:themeShade="A6"/>
+            </w:tcBorders>
+            <w:shd w:val="clear" w:color="auto" w:fill="FFFFFF" w:themeFill="background1"/>
+          </w:tcPr>
+          <w:p>
+            <w:pPr>
+              <w:jc w:val="right"/>
+            </w:pPr>
+            <w:r>
+              <w:rPr>
+                <w:rFonts w:ascii="HelveticaNeue-BoldItalic" w:hAnsi="HelveticaNeue-BoldItalic" w:cs="HelveticaNeue-BoldItalic"/>
+                <w:b/>
+                <w:bCs/>
+                <w:kern w:val="0"/>
+                <w:sz w:val="20"/>
+                <w:szCs w:val="20"/>
+              </w:rPr>
+              <w:t>585,</w:t>
+            </w:r>
+            <w:r>
+              <w:rPr>
+                <w:rFonts w:ascii="HelveticaNeue-BoldItalic" w:hAnsi="HelveticaNeue-BoldItalic" w:cs="HelveticaNeue-BoldItalic"/>
+                <w:b/>
+                <w:bCs/>
+                <w:kern w:val="0"/>
+                <w:sz w:val="20"/>
+                <w:szCs w:val="20"/>
+              </w:rPr>
+              <w:t>00</w:t>
+            </w:r>
+            <w:r>
+              <w:rPr>
+                <w:rFonts w:ascii="HelveticaNeue-BoldItalic" w:hAnsi="HelveticaNeue-BoldItalic" w:cs="HelveticaNeue-BoldItalic"/>
+                <w:b/>
+                <w:bCs/>
+                <w:kern w:val="0"/>
+                <w:sz w:val="20"/>
+                <w:szCs w:val="20"/>
+              </w:rPr>
+              <w:t xml:space="preserve"> €</w:t>
+            </w:r>
+          </w:p>
+        </w:tc>
+      </w:tr>
+    </w:tbl>
     <w:p/>
-    <w:p/>
+    <w:tbl>
+      <w:tblPr>
+        <w:tblStyle w:val="Tablaconcuadrcula"/>
+        <w:tblW w:w="5000" w:type="pct"/>
+        <w:tblInd w:w="1" w:type="dxa"/>
+        <w:tblBorders>
+          <w:top w:val="single" w:sz="4" w:space="0" w:color="D9D9D9" w:themeColor="background1" w:themeShade="D9"/>
+          <w:left w:val="single" w:sz="4" w:space="0" w:color="D9D9D9" w:themeColor="background1" w:themeShade="D9"/>
+          <w:bottom w:val="single" w:sz="4" w:space="0" w:color="D9D9D9" w:themeColor="background1" w:themeShade="D9"/>
+          <w:right w:val="single" w:sz="4" w:space="0" w:color="D9D9D9" w:themeColor="background1" w:themeShade="D9"/>
+          <w:insideH w:val="single" w:sz="4" w:space="0" w:color="D9D9D9" w:themeColor="background1" w:themeShade="D9"/>
+          <w:insideV w:val="single" w:sz="4" w:space="0" w:color="D9D9D9" w:themeColor="background1" w:themeShade="D9"/>
+        </w:tblBorders>
+        <w:tblCellMar>
+          <w:left w:w="0" w:type="dxa"/>
+          <w:right w:w="0" w:type="dxa"/>
+        </w:tblCellMar>
+        <w:tblLook w:val="04A0" w:firstRow="1" w:lastRow="0" w:firstColumn="1" w:lastColumn="0" w:noHBand="0" w:noVBand="1"/>
+      </w:tblPr>
+      <w:tblGrid>
+        <w:gridCol w:w="2612"/>
+        <w:gridCol w:w="6270"/>
+        <w:gridCol w:w="1568"/>
+      </w:tblGrid>
+      <w:tr>
+        <w:trPr>
+          <w:trHeight w:val="146"/>
+        </w:trPr>
+        <w:tc>
+          <w:tcPr>
+            <w:tcW w:w="1250" w:type="pct"/>
+            <w:tcBorders>
+              <w:top w:val="single" w:sz="6" w:space="0" w:color="A6A6A6" w:themeColor="background1" w:themeShade="A6"/>
+              <w:left w:val="single" w:sz="6" w:space="0" w:color="A6A6A6" w:themeColor="background1" w:themeShade="A6"/>
+              <w:bottom w:val="single" w:sz="6" w:space="0" w:color="A6A6A6" w:themeColor="background1" w:themeShade="A6"/>
+              <w:right w:val="nil"/>
+            </w:tcBorders>
+            <w:tcMar>
+              <w:top w:w="57" w:type="dxa"/>
+              <w:left w:w="85" w:type="dxa"/>
+              <w:bottom w:w="57" w:type="dxa"/>
+              <w:right w:w="85" w:type="dxa"/>
+            </w:tcMar>
+          </w:tcPr>
+          <w:p>
+            <w:pPr>
+              <w:rPr>
+                <w:rFonts w:ascii="HelveticaNeueLTStd-MdCn" w:hAnsi="HelveticaNeueLTStd-MdCn" w:cs="HelveticaNeueLTStd-MdCn"/>
+                <w:color w:val="7C7C7C"/>
+                <w:kern w:val="0"/>
+                <w:sz w:val="20"/>
+                <w:szCs w:val="20"/>
+              </w:rPr>
+            </w:pPr>
+            <w:r>
+              <w:rPr>
+                <w:rFonts w:ascii="HelveticaNeueLTStd-MdCn" w:hAnsi="HelveticaNeueLTStd-MdCn" w:cs="HelveticaNeueLTStd-MdCn"/>
+                <w:color w:val="407C2E"/>
+                <w:kern w:val="0"/>
+                <w:sz w:val="20"/>
+                <w:szCs w:val="20"/>
+              </w:rPr>
+              <w:t>España (ida)</w:t>
+            </w:r>
+          </w:p>
+        </w:tc>
+        <w:tc>
+          <w:tcPr>
+            <w:tcW w:w="3000" w:type="pct"/>
+            <w:tcBorders>
+              <w:top w:val="single" w:sz="6" w:space="0" w:color="A6A6A6" w:themeColor="background1" w:themeShade="A6"/>
+              <w:left w:val="nil"/>
+              <w:bottom w:val="single" w:sz="6" w:space="0" w:color="A6A6A6" w:themeColor="background1" w:themeShade="A6"/>
+              <w:right w:val="nil"/>
+            </w:tcBorders>
+            <w:tcMar>
+              <w:left w:w="85" w:type="dxa"/>
+              <w:right w:w="85" w:type="dxa"/>
+            </w:tcMar>
+          </w:tcPr>
+          <w:p>
+            <w:pPr>
+              <w:spacing w:after="30"/>
+              <w:jc w:val="right"/>
+              <w:rPr>
+                <w:rFonts w:ascii="HelveticaNeueLT Std Med Cn" w:hAnsi="HelveticaNeueLT Std Med Cn"/>
+              </w:rPr>
+            </w:pPr>
+            <w:r>
+              <w:rPr>
+                <w:rFonts w:ascii="HelveticaNeueLT Std Med Cn" w:hAnsi="HelveticaNeueLT Std Med Cn" w:cs="HelveticaNeueLTStd-MdCn"/>
+                <w:color w:val="7C7C7C"/>
+                <w:kern w:val="0"/>
+                <w:sz w:val="20"/>
+                <w:szCs w:val="20"/>
+              </w:rPr>
+              <w:t>Manutención [ 1 × 37,40 € ]</w:t>
+            </w:r>
+          </w:p>
+          <w:p>
+            <w:pPr>
+              <w:spacing w:before="30"/>
+              <w:jc w:val="right"/>
+              <w:rPr>
+                <w:rFonts w:ascii="HelveticaNeueLTStd-It" w:hAnsi="HelveticaNeueLTStd-It" w:cs="HelveticaNeueLTStd-It"/>
+                <w:i/>
+                <w:iCs/>
+                <w:color w:val="C60909"/>
+                <w:kern w:val="0"/>
+                <w:sz w:val="20"/>
+                <w:szCs w:val="20"/>
+              </w:rPr>
+            </w:pPr>
+            <w:r>
+              <w:rPr>
+                <w:rFonts w:ascii="HelveticaNeueLT Std Med Cn" w:hAnsi="HelveticaNeueLT Std Med Cn" w:cs="HelveticaNeueLTStd-MdCn"/>
+                <w:color w:val="7C7C7C"/>
+                <w:kern w:val="0"/>
+                <w:sz w:val="20"/>
+                <w:szCs w:val="20"/>
+              </w:rPr>
+              <w:t xml:space="preserve">Alojamiento </w:t>
+            </w:r>
+            <w:proofErr w:type="spellStart"/>
+            <w:r>
+              <w:rPr>
+                <w:rFonts w:ascii="HelveticaNeueLT Std Med Cn" w:hAnsi="HelveticaNeueLT Std Med Cn" w:cs="HelveticaNeueLTStd-MdCn"/>
+                <w:color w:val="7C7C7C"/>
+                <w:kern w:val="0"/>
+                <w:sz w:val="20"/>
+                <w:szCs w:val="20"/>
+              </w:rPr>
+              <w:t>máx</w:t>
+            </w:r>
+            <w:proofErr w:type="spellEnd"/>
+            <w:r>
+              <w:rPr>
+                <w:rFonts w:ascii="HelveticaNeueLT Std Med Cn" w:hAnsi="HelveticaNeueLT Std Med Cn" w:cs="HelveticaNeueLTStd-MdCn"/>
+                <w:color w:val="7C7C7C"/>
+                <w:kern w:val="0"/>
+                <w:sz w:val="20"/>
+                <w:szCs w:val="20"/>
+              </w:rPr>
+              <w:t>: 1</w:t>
+            </w:r>
+            <w:r>
+              <w:rPr>
+                <w:rFonts w:ascii="HelveticaNeueLTStd-MdCn" w:hAnsi="HelveticaNeueLTStd-MdCn" w:cs="HelveticaNeueLTStd-MdCn"/>
+                <w:color w:val="7C7C7C"/>
+                <w:kern w:val="0"/>
+                <w:sz w:val="20"/>
+                <w:szCs w:val="20"/>
+              </w:rPr>
+              <w:t xml:space="preserve"> × </w:t>
+            </w:r>
+            <w:r>
+              <w:rPr>
+                <w:rFonts w:ascii="HelveticaNeueLTStd-MdCn" w:hAnsi="HelveticaNeueLTStd-MdCn" w:cs="HelveticaNeueLTStd-MdCn"/>
+                <w:color w:val="7C7C7C"/>
+                <w:kern w:val="0"/>
+                <w:sz w:val="20"/>
+                <w:szCs w:val="20"/>
+              </w:rPr>
+              <w:t>65,97</w:t>
+            </w:r>
+            <w:r>
+              <w:rPr>
+                <w:rFonts w:ascii="HelveticaNeueLTStd-MdCn" w:hAnsi="HelveticaNeueLTStd-MdCn" w:cs="HelveticaNeueLTStd-MdCn"/>
+                <w:color w:val="7C7C7C"/>
+                <w:kern w:val="0"/>
+                <w:sz w:val="20"/>
+                <w:szCs w:val="20"/>
+              </w:rPr>
+              <w:t xml:space="preserve"> = </w:t>
+            </w:r>
+            <w:r>
+              <w:rPr>
+                <w:rFonts w:ascii="HelveticaNeueLTStd-MdCn" w:hAnsi="HelveticaNeueLTStd-MdCn" w:cs="HelveticaNeueLTStd-MdCn"/>
+                <w:color w:val="7C7C7C"/>
+                <w:kern w:val="0"/>
+                <w:sz w:val="20"/>
+                <w:szCs w:val="20"/>
+              </w:rPr>
+              <w:t>65,97</w:t>
+            </w:r>
+            <w:r>
+              <w:rPr>
+                <w:rFonts w:ascii="HelveticaNeueLTStd-MdCn" w:hAnsi="HelveticaNeueLTStd-MdCn" w:cs="HelveticaNeueLTStd-MdCn"/>
+                <w:color w:val="7C7C7C"/>
+                <w:kern w:val="0"/>
+                <w:sz w:val="20"/>
+                <w:szCs w:val="20"/>
+              </w:rPr>
+              <w:t xml:space="preserve"> €</w:t>
+            </w:r>
+          </w:p>
+        </w:tc>
+        <w:tc>
+          <w:tcPr>
+            <w:tcW w:w="750" w:type="pct"/>
+            <w:tcBorders>
+              <w:top w:val="single" w:sz="6" w:space="0" w:color="A6A6A6" w:themeColor="background1" w:themeShade="A6"/>
+              <w:left w:val="nil"/>
+              <w:bottom w:val="single" w:sz="6" w:space="0" w:color="A6A6A6" w:themeColor="background1" w:themeShade="A6"/>
+              <w:right w:val="single" w:sz="6" w:space="0" w:color="A6A6A6" w:themeColor="background1" w:themeShade="A6"/>
+            </w:tcBorders>
+            <w:tcMar>
+              <w:left w:w="85" w:type="dxa"/>
+              <w:right w:w="85" w:type="dxa"/>
+            </w:tcMar>
+          </w:tcPr>
+          <w:p>
+            <w:pPr>
+              <w:spacing w:after="30"/>
+              <w:jc w:val="right"/>
+              <w:rPr>
+                <w:i/>
+                <w:iCs/>
+                <w:color w:val="7C7C7C"/>
+                <w:sz w:val="18"/>
+                <w:szCs w:val="18"/>
+              </w:rPr>
+            </w:pPr>
+            <w:r>
+              <w:rPr>
+                <w:rFonts w:ascii="HelveticaNeueLTStd-Roman" w:hAnsi="HelveticaNeueLTStd-Roman" w:cs="HelveticaNeueLTStd-Roman"/>
+                <w:i/>
+                <w:iCs/>
+                <w:color w:val="7C7C7C"/>
+                <w:kern w:val="0"/>
+                <w:sz w:val="18"/>
+                <w:szCs w:val="18"/>
+              </w:rPr>
+              <w:t>37,40 €</w:t>
+            </w:r>
+          </w:p>
+          <w:p>
+            <w:pPr>
+              <w:spacing w:before="30"/>
+              <w:jc w:val="right"/>
+              <w:rPr>
+                <w:rFonts w:ascii="HelveticaNeueLTStd-It" w:hAnsi="HelveticaNeueLTStd-It" w:cs="HelveticaNeueLTStd-It"/>
+                <w:i/>
+                <w:iCs/>
+                <w:color w:val="7C7C7C"/>
+                <w:kern w:val="0"/>
+                <w:sz w:val="18"/>
+                <w:szCs w:val="18"/>
+              </w:rPr>
+            </w:pPr>
+          </w:p>
+        </w:tc>
+      </w:tr>
+      <w:tr>
+        <w:tc>
+          <w:tcPr>
+            <w:tcW w:w="1250" w:type="pct"/>
+            <w:tcBorders>
+              <w:top w:val="single" w:sz="6" w:space="0" w:color="A6A6A6" w:themeColor="background1" w:themeShade="A6"/>
+              <w:left w:val="single" w:sz="6" w:space="0" w:color="A6A6A6" w:themeColor="background1" w:themeShade="A6"/>
+              <w:bottom w:val="single" w:sz="6" w:space="0" w:color="A6A6A6" w:themeColor="background1" w:themeShade="A6"/>
+              <w:right w:val="nil"/>
+            </w:tcBorders>
+            <w:tcMar>
+              <w:top w:w="57" w:type="dxa"/>
+              <w:left w:w="85" w:type="dxa"/>
+              <w:bottom w:w="57" w:type="dxa"/>
+              <w:right w:w="85" w:type="dxa"/>
+            </w:tcMar>
+          </w:tcPr>
+          <w:p>
+            <w:pPr>
+              <w:rPr>
+                <w:rFonts w:ascii="HelveticaNeueLTStd-MdCn" w:hAnsi="HelveticaNeueLTStd-MdCn" w:cs="HelveticaNeueLTStd-MdCn"/>
+                <w:color w:val="407C2E"/>
+                <w:kern w:val="0"/>
+                <w:sz w:val="20"/>
+                <w:szCs w:val="20"/>
+              </w:rPr>
+            </w:pPr>
+            <w:r>
+              <w:rPr>
+                <w:rFonts w:ascii="HelveticaNeueLTStd-MdCn" w:hAnsi="HelveticaNeueLTStd-MdCn" w:cs="HelveticaNeueLTStd-MdCn"/>
+                <w:color w:val="407C2E"/>
+                <w:kern w:val="0"/>
+                <w:sz w:val="20"/>
+                <w:szCs w:val="20"/>
+              </w:rPr>
+              <w:t>Emiratos Árabes Unidos</w:t>
+            </w:r>
+          </w:p>
+        </w:tc>
+        <w:tc>
+          <w:tcPr>
+            <w:tcW w:w="3000" w:type="pct"/>
+            <w:tcBorders>
+              <w:top w:val="single" w:sz="6" w:space="0" w:color="A6A6A6" w:themeColor="background1" w:themeShade="A6"/>
+              <w:left w:val="nil"/>
+              <w:bottom w:val="single" w:sz="6" w:space="0" w:color="A6A6A6" w:themeColor="background1" w:themeShade="A6"/>
+              <w:right w:val="nil"/>
+            </w:tcBorders>
+            <w:tcMar>
+              <w:left w:w="85" w:type="dxa"/>
+              <w:right w:w="85" w:type="dxa"/>
+            </w:tcMar>
+          </w:tcPr>
+          <w:p>
+            <w:pPr>
+              <w:spacing w:after="30"/>
+              <w:jc w:val="right"/>
+            </w:pPr>
+            <w:r>
+              <w:rPr>
+                <w:rFonts w:ascii="HelveticaNeueLTStd-MdCn" w:hAnsi="HelveticaNeueLTStd-MdCn" w:cs="HelveticaNeueLTStd-MdCn"/>
+                <w:color w:val="7C7C7C"/>
+                <w:kern w:val="0"/>
+                <w:sz w:val="20"/>
+                <w:szCs w:val="20"/>
+              </w:rPr>
+              <w:t>Manut</w:t>
+            </w:r>
+            <w:r>
+              <w:rPr>
+                <w:rFonts w:ascii="HelveticaNeueLTStd-MdCn" w:hAnsi="HelveticaNeueLTStd-MdCn" w:cs="HelveticaNeueLTStd-MdCn"/>
+                <w:color w:val="7C7C7C"/>
+                <w:kern w:val="0"/>
+                <w:sz w:val="20"/>
+                <w:szCs w:val="20"/>
+              </w:rPr>
+              <w:t>ención</w:t>
+            </w:r>
+            <w:r>
+              <w:rPr>
+                <w:rFonts w:ascii="HelveticaNeueLTStd-MdCn" w:hAnsi="HelveticaNeueLTStd-MdCn" w:cs="HelveticaNeueLTStd-MdCn"/>
+                <w:color w:val="7C7C7C"/>
+                <w:kern w:val="0"/>
+                <w:sz w:val="20"/>
+                <w:szCs w:val="20"/>
+              </w:rPr>
+              <w:t xml:space="preserve"> [</w:t>
+            </w:r>
+            <w:r>
+              <w:rPr>
+                <w:rFonts w:ascii="HelveticaNeueLTStd-MdCn" w:hAnsi="HelveticaNeueLTStd-MdCn" w:cs="HelveticaNeueLTStd-MdCn"/>
+                <w:color w:val="7C7C7C"/>
+                <w:kern w:val="0"/>
+                <w:sz w:val="20"/>
+                <w:szCs w:val="20"/>
+              </w:rPr>
+              <w:t xml:space="preserve"> </w:t>
+            </w:r>
+            <w:r>
+              <w:rPr>
+                <w:rFonts w:ascii="HelveticaNeueLTStd-MdCn" w:hAnsi="HelveticaNeueLTStd-MdCn" w:cs="HelveticaNeueLTStd-MdCn"/>
+                <w:color w:val="7C7C7C"/>
+                <w:kern w:val="0"/>
+                <w:sz w:val="20"/>
+                <w:szCs w:val="20"/>
+              </w:rPr>
+              <w:t>2 × 96,76</w:t>
+            </w:r>
+            <w:r>
+              <w:rPr>
+                <w:rFonts w:ascii="HelveticaNeueLTStd-MdCn" w:hAnsi="HelveticaNeueLTStd-MdCn" w:cs="HelveticaNeueLTStd-MdCn"/>
+                <w:color w:val="7C7C7C"/>
+                <w:kern w:val="0"/>
+                <w:sz w:val="20"/>
+                <w:szCs w:val="20"/>
+              </w:rPr>
+              <w:t xml:space="preserve"> </w:t>
+            </w:r>
+            <w:r>
+              <w:rPr>
+                <w:rFonts w:ascii="HelveticaNeueLTStd-MdCn" w:hAnsi="HelveticaNeueLTStd-MdCn" w:cs="HelveticaNeueLTStd-MdCn"/>
+                <w:color w:val="7C7C7C"/>
+                <w:kern w:val="0"/>
+                <w:sz w:val="20"/>
+                <w:szCs w:val="20"/>
+              </w:rPr>
+              <w:t>€</w:t>
+            </w:r>
+            <w:r>
+              <w:rPr>
+                <w:rFonts w:ascii="HelveticaNeueLTStd-MdCn" w:hAnsi="HelveticaNeueLTStd-MdCn" w:cs="HelveticaNeueLTStd-MdCn"/>
+                <w:color w:val="7C7C7C"/>
+                <w:kern w:val="0"/>
+                <w:sz w:val="20"/>
+                <w:szCs w:val="20"/>
+              </w:rPr>
+              <w:t xml:space="preserve"> ]</w:t>
+            </w:r>
+          </w:p>
+          <w:p>
+            <w:pPr>
+              <w:jc w:val="right"/>
+              <w:rPr>
+                <w:rFonts w:ascii="HelveticaNeueLTStd-MdCn" w:hAnsi="HelveticaNeueLTStd-MdCn" w:cs="HelveticaNeueLTStd-MdCn"/>
+                <w:color w:val="7C7C7C"/>
+                <w:kern w:val="0"/>
+                <w:sz w:val="20"/>
+                <w:szCs w:val="20"/>
+              </w:rPr>
+            </w:pPr>
+            <w:r>
+              <w:rPr>
+                <w:rFonts w:ascii="HelveticaNeueLTStd-MdCn" w:hAnsi="HelveticaNeueLTStd-MdCn" w:cs="HelveticaNeueLTStd-MdCn"/>
+                <w:color w:val="7C7C7C"/>
+                <w:kern w:val="0"/>
+                <w:sz w:val="20"/>
+                <w:szCs w:val="20"/>
+              </w:rPr>
+              <w:t>Aloj</w:t>
+            </w:r>
+            <w:r>
+              <w:rPr>
+                <w:rFonts w:ascii="HelveticaNeueLTStd-MdCn" w:hAnsi="HelveticaNeueLTStd-MdCn" w:cs="HelveticaNeueLTStd-MdCn"/>
+                <w:color w:val="7C7C7C"/>
+                <w:kern w:val="0"/>
+                <w:sz w:val="20"/>
+                <w:szCs w:val="20"/>
+              </w:rPr>
+              <w:t>amiento</w:t>
+            </w:r>
+            <w:r>
+              <w:rPr>
+                <w:rFonts w:ascii="HelveticaNeueLTStd-MdCn" w:hAnsi="HelveticaNeueLTStd-MdCn" w:cs="HelveticaNeueLTStd-MdCn"/>
+                <w:color w:val="7C7C7C"/>
+                <w:kern w:val="0"/>
+                <w:sz w:val="20"/>
+                <w:szCs w:val="20"/>
+              </w:rPr>
+              <w:t xml:space="preserve"> </w:t>
+            </w:r>
+            <w:proofErr w:type="spellStart"/>
+            <w:r>
+              <w:rPr>
+                <w:rFonts w:ascii="HelveticaNeueLTStd-MdCn" w:hAnsi="HelveticaNeueLTStd-MdCn" w:cs="HelveticaNeueLTStd-MdCn"/>
+                <w:color w:val="7C7C7C"/>
+                <w:kern w:val="0"/>
+                <w:sz w:val="20"/>
+                <w:szCs w:val="20"/>
+              </w:rPr>
+              <w:t>máx</w:t>
+            </w:r>
+            <w:proofErr w:type="spellEnd"/>
+            <w:r>
+              <w:rPr>
+                <w:rFonts w:ascii="HelveticaNeueLTStd-MdCn" w:hAnsi="HelveticaNeueLTStd-MdCn" w:cs="HelveticaNeueLTStd-MdCn"/>
+                <w:color w:val="7C7C7C"/>
+                <w:kern w:val="0"/>
+                <w:sz w:val="20"/>
+                <w:szCs w:val="20"/>
+              </w:rPr>
+              <w:t>:</w:t>
+            </w:r>
+            <w:r>
+              <w:rPr>
+                <w:rFonts w:ascii="HelveticaNeueLTStd-MdCn" w:hAnsi="HelveticaNeueLTStd-MdCn" w:cs="HelveticaNeueLTStd-MdCn"/>
+                <w:color w:val="7C7C7C"/>
+                <w:kern w:val="0"/>
+                <w:sz w:val="20"/>
+                <w:szCs w:val="20"/>
+              </w:rPr>
+              <w:t xml:space="preserve"> </w:t>
+            </w:r>
+            <w:r>
+              <w:rPr>
+                <w:rFonts w:ascii="HelveticaNeueLTStd-MdCn" w:hAnsi="HelveticaNeueLTStd-MdCn" w:cs="HelveticaNeueLTStd-MdCn"/>
+                <w:color w:val="7C7C7C"/>
+                <w:kern w:val="0"/>
+                <w:sz w:val="20"/>
+                <w:szCs w:val="20"/>
+              </w:rPr>
+              <w:t>2</w:t>
+            </w:r>
+            <w:r>
+              <w:rPr>
+                <w:rFonts w:ascii="HelveticaNeueLTStd-MdCn" w:hAnsi="HelveticaNeueLTStd-MdCn" w:cs="HelveticaNeueLTStd-MdCn"/>
+                <w:color w:val="7C7C7C"/>
+                <w:kern w:val="0"/>
+                <w:sz w:val="20"/>
+                <w:szCs w:val="20"/>
+              </w:rPr>
+              <w:t xml:space="preserve"> × </w:t>
+            </w:r>
+            <w:r>
+              <w:rPr>
+                <w:rFonts w:ascii="HelveticaNeueLTStd-MdCn" w:hAnsi="HelveticaNeueLTStd-MdCn" w:cs="HelveticaNeueLTStd-MdCn"/>
+                <w:color w:val="7C7C7C"/>
+                <w:kern w:val="0"/>
+                <w:sz w:val="20"/>
+                <w:szCs w:val="20"/>
+              </w:rPr>
+              <w:t>159,87</w:t>
+            </w:r>
+            <w:r>
+              <w:rPr>
+                <w:rFonts w:ascii="HelveticaNeueLTStd-MdCn" w:hAnsi="HelveticaNeueLTStd-MdCn" w:cs="HelveticaNeueLTStd-MdCn"/>
+                <w:color w:val="7C7C7C"/>
+                <w:kern w:val="0"/>
+                <w:sz w:val="20"/>
+                <w:szCs w:val="20"/>
+              </w:rPr>
+              <w:t xml:space="preserve"> = </w:t>
+            </w:r>
+            <w:r>
+              <w:rPr>
+                <w:rFonts w:ascii="HelveticaNeueLTStd-MdCn" w:hAnsi="HelveticaNeueLTStd-MdCn" w:cs="HelveticaNeueLTStd-MdCn"/>
+                <w:color w:val="7C7C7C"/>
+                <w:kern w:val="0"/>
+                <w:sz w:val="20"/>
+                <w:szCs w:val="20"/>
+              </w:rPr>
+              <w:t>319,74</w:t>
+            </w:r>
+            <w:r>
+              <w:rPr>
+                <w:rFonts w:ascii="HelveticaNeueLTStd-MdCn" w:hAnsi="HelveticaNeueLTStd-MdCn" w:cs="HelveticaNeueLTStd-MdCn"/>
+                <w:color w:val="7C7C7C"/>
+                <w:kern w:val="0"/>
+                <w:sz w:val="20"/>
+                <w:szCs w:val="20"/>
+              </w:rPr>
+              <w:t xml:space="preserve"> €</w:t>
+            </w:r>
+          </w:p>
+        </w:tc>
+        <w:tc>
+          <w:tcPr>
+            <w:tcW w:w="750" w:type="pct"/>
+            <w:tcBorders>
+              <w:top w:val="single" w:sz="6" w:space="0" w:color="A6A6A6" w:themeColor="background1" w:themeShade="A6"/>
+              <w:left w:val="nil"/>
+              <w:bottom w:val="single" w:sz="6" w:space="0" w:color="A6A6A6" w:themeColor="background1" w:themeShade="A6"/>
+              <w:right w:val="single" w:sz="6" w:space="0" w:color="A6A6A6" w:themeColor="background1" w:themeShade="A6"/>
+            </w:tcBorders>
+            <w:tcMar>
+              <w:left w:w="85" w:type="dxa"/>
+              <w:right w:w="85" w:type="dxa"/>
+            </w:tcMar>
+          </w:tcPr>
+          <w:p>
+            <w:pPr>
+              <w:spacing w:before="20" w:after="30"/>
+              <w:jc w:val="right"/>
+              <w:rPr>
+                <w:i/>
+                <w:iCs/>
+                <w:color w:val="7C7C7C"/>
+                <w:sz w:val="18"/>
+                <w:szCs w:val="18"/>
+              </w:rPr>
+            </w:pPr>
+            <w:r>
+              <w:rPr>
+                <w:rFonts w:ascii="HelveticaNeueLTStd-Roman" w:hAnsi="HelveticaNeueLTStd-Roman" w:cs="HelveticaNeueLTStd-Roman"/>
+                <w:i/>
+                <w:iCs/>
+                <w:color w:val="7C7C7C"/>
+                <w:kern w:val="0"/>
+                <w:sz w:val="18"/>
+                <w:szCs w:val="18"/>
+              </w:rPr>
+              <w:t>193,52 €</w:t>
+            </w:r>
+          </w:p>
+          <w:p>
+            <w:pPr>
+              <w:jc w:val="right"/>
+              <w:rPr>
+                <w:rFonts w:ascii="HelveticaNeueLTStd-MdCn" w:hAnsi="HelveticaNeueLTStd-MdCn" w:cs="HelveticaNeueLTStd-MdCn"/>
+                <w:i/>
+                <w:iCs/>
+                <w:color w:val="7C7C7C"/>
+                <w:kern w:val="0"/>
+                <w:sz w:val="18"/>
+                <w:szCs w:val="18"/>
+              </w:rPr>
+            </w:pPr>
+          </w:p>
+        </w:tc>
+      </w:tr>
+      <w:tr>
+        <w:tc>
+          <w:tcPr>
+            <w:tcW w:w="1250" w:type="pct"/>
+            <w:tcBorders>
+              <w:top w:val="single" w:sz="6" w:space="0" w:color="A6A6A6" w:themeColor="background1" w:themeShade="A6"/>
+              <w:left w:val="single" w:sz="6" w:space="0" w:color="A6A6A6" w:themeColor="background1" w:themeShade="A6"/>
+              <w:bottom w:val="single" w:sz="6" w:space="0" w:color="A6A6A6" w:themeColor="background1" w:themeShade="A6"/>
+              <w:right w:val="nil"/>
+            </w:tcBorders>
+            <w:tcMar>
+              <w:top w:w="57" w:type="dxa"/>
+              <w:left w:w="85" w:type="dxa"/>
+              <w:bottom w:w="57" w:type="dxa"/>
+              <w:right w:w="85" w:type="dxa"/>
+            </w:tcMar>
+          </w:tcPr>
+          <w:p>
+            <w:pPr>
+              <w:rPr>
+                <w:rFonts w:ascii="HelveticaNeueLTStd-MdCn" w:hAnsi="HelveticaNeueLTStd-MdCn" w:cs="HelveticaNeueLTStd-MdCn"/>
+                <w:color w:val="407C2E"/>
+                <w:kern w:val="0"/>
+                <w:sz w:val="20"/>
+                <w:szCs w:val="20"/>
+              </w:rPr>
+            </w:pPr>
+            <w:r>
+              <w:rPr>
+                <w:rFonts w:ascii="HelveticaNeueLTStd-MdCn" w:hAnsi="HelveticaNeueLTStd-MdCn" w:cs="HelveticaNeueLTStd-MdCn"/>
+                <w:color w:val="407C2E"/>
+                <w:kern w:val="0"/>
+                <w:sz w:val="20"/>
+                <w:szCs w:val="20"/>
+              </w:rPr>
+              <w:t>España (vuelta)</w:t>
+            </w:r>
+          </w:p>
+        </w:tc>
+        <w:tc>
+          <w:tcPr>
+            <w:tcW w:w="3000" w:type="pct"/>
+            <w:tcBorders>
+              <w:top w:val="single" w:sz="6" w:space="0" w:color="A6A6A6" w:themeColor="background1" w:themeShade="A6"/>
+              <w:left w:val="nil"/>
+              <w:bottom w:val="single" w:sz="6" w:space="0" w:color="A6A6A6" w:themeColor="background1" w:themeShade="A6"/>
+              <w:right w:val="nil"/>
+            </w:tcBorders>
+            <w:tcMar>
+              <w:left w:w="85" w:type="dxa"/>
+              <w:right w:w="85" w:type="dxa"/>
+            </w:tcMar>
+          </w:tcPr>
+          <w:p>
+            <w:pPr>
+              <w:spacing w:after="30"/>
+              <w:jc w:val="right"/>
+            </w:pPr>
+            <w:r>
+              <w:rPr>
+                <w:rFonts w:ascii="HelveticaNeueLTStd-MdCn" w:hAnsi="HelveticaNeueLTStd-MdCn" w:cs="HelveticaNeueLTStd-MdCn"/>
+                <w:color w:val="7C7C7C"/>
+                <w:kern w:val="0"/>
+                <w:sz w:val="20"/>
+                <w:szCs w:val="20"/>
+              </w:rPr>
+              <w:t>Manut</w:t>
+            </w:r>
+            <w:r>
+              <w:rPr>
+                <w:rFonts w:ascii="HelveticaNeueLTStd-MdCn" w:hAnsi="HelveticaNeueLTStd-MdCn" w:cs="HelveticaNeueLTStd-MdCn"/>
+                <w:color w:val="7C7C7C"/>
+                <w:kern w:val="0"/>
+                <w:sz w:val="20"/>
+                <w:szCs w:val="20"/>
+              </w:rPr>
+              <w:t>ención</w:t>
+            </w:r>
+            <w:r>
+              <w:rPr>
+                <w:rFonts w:ascii="HelveticaNeueLTStd-MdCn" w:hAnsi="HelveticaNeueLTStd-MdCn" w:cs="HelveticaNeueLTStd-MdCn"/>
+                <w:color w:val="7C7C7C"/>
+                <w:kern w:val="0"/>
+                <w:sz w:val="20"/>
+                <w:szCs w:val="20"/>
+              </w:rPr>
+              <w:t xml:space="preserve"> [ </w:t>
+            </w:r>
+            <w:r>
+              <w:rPr>
+                <w:rFonts w:ascii="HelveticaNeueLTStd-MdCn" w:hAnsi="HelveticaNeueLTStd-MdCn" w:cs="HelveticaNeueLTStd-MdCn"/>
+                <w:color w:val="7C7C7C"/>
+                <w:kern w:val="0"/>
+                <w:sz w:val="20"/>
+                <w:szCs w:val="20"/>
+              </w:rPr>
+              <w:t>1</w:t>
+            </w:r>
+            <w:r>
+              <w:rPr>
+                <w:rFonts w:ascii="HelveticaNeueLTStd-MdCn" w:hAnsi="HelveticaNeueLTStd-MdCn" w:cs="HelveticaNeueLTStd-MdCn"/>
+                <w:color w:val="7C7C7C"/>
+                <w:kern w:val="0"/>
+                <w:sz w:val="20"/>
+                <w:szCs w:val="20"/>
+              </w:rPr>
+              <w:t>,5</w:t>
+            </w:r>
+            <w:r>
+              <w:rPr>
+                <w:rFonts w:ascii="HelveticaNeueLTStd-MdCn" w:hAnsi="HelveticaNeueLTStd-MdCn" w:cs="HelveticaNeueLTStd-MdCn"/>
+                <w:color w:val="7C7C7C"/>
+                <w:kern w:val="0"/>
+                <w:sz w:val="20"/>
+                <w:szCs w:val="20"/>
+              </w:rPr>
+              <w:t xml:space="preserve"> × 37,40 €</w:t>
+            </w:r>
+            <w:r>
+              <w:rPr>
+                <w:rFonts w:ascii="HelveticaNeueLTStd-MdCn" w:hAnsi="HelveticaNeueLTStd-MdCn" w:cs="HelveticaNeueLTStd-MdCn"/>
+                <w:color w:val="7C7C7C"/>
+                <w:kern w:val="0"/>
+                <w:sz w:val="20"/>
+                <w:szCs w:val="20"/>
+              </w:rPr>
+              <w:t xml:space="preserve"> ]</w:t>
+            </w:r>
+          </w:p>
+          <w:p>
+            <w:pPr>
+              <w:jc w:val="right"/>
+              <w:rPr>
+                <w:rFonts w:ascii="HelveticaNeueLTStd-MdCn" w:hAnsi="HelveticaNeueLTStd-MdCn" w:cs="HelveticaNeueLTStd-MdCn"/>
+                <w:color w:val="7C7C7C"/>
+                <w:kern w:val="0"/>
+                <w:sz w:val="20"/>
+                <w:szCs w:val="20"/>
+              </w:rPr>
+            </w:pPr>
+            <w:r>
+              <w:rPr>
+                <w:rFonts w:ascii="HelveticaNeueLTStd-MdCn" w:hAnsi="HelveticaNeueLTStd-MdCn" w:cs="HelveticaNeueLTStd-MdCn"/>
+                <w:color w:val="7C7C7C"/>
+                <w:kern w:val="0"/>
+                <w:sz w:val="20"/>
+                <w:szCs w:val="20"/>
+              </w:rPr>
+              <w:t>Aloj</w:t>
+            </w:r>
+            <w:r>
+              <w:rPr>
+                <w:rFonts w:ascii="HelveticaNeueLTStd-MdCn" w:hAnsi="HelveticaNeueLTStd-MdCn" w:cs="HelveticaNeueLTStd-MdCn"/>
+                <w:color w:val="7C7C7C"/>
+                <w:kern w:val="0"/>
+                <w:sz w:val="20"/>
+                <w:szCs w:val="20"/>
+              </w:rPr>
+              <w:t>amiento</w:t>
+            </w:r>
+            <w:r>
+              <w:rPr>
+                <w:rFonts w:ascii="HelveticaNeueLTStd-MdCn" w:hAnsi="HelveticaNeueLTStd-MdCn" w:cs="HelveticaNeueLTStd-MdCn"/>
+                <w:color w:val="7C7C7C"/>
+                <w:kern w:val="0"/>
+                <w:sz w:val="20"/>
+                <w:szCs w:val="20"/>
+              </w:rPr>
+              <w:t xml:space="preserve"> </w:t>
+            </w:r>
+            <w:proofErr w:type="spellStart"/>
+            <w:r>
+              <w:rPr>
+                <w:rFonts w:ascii="HelveticaNeueLTStd-MdCn" w:hAnsi="HelveticaNeueLTStd-MdCn" w:cs="HelveticaNeueLTStd-MdCn"/>
+                <w:color w:val="7C7C7C"/>
+                <w:kern w:val="0"/>
+                <w:sz w:val="20"/>
+                <w:szCs w:val="20"/>
+              </w:rPr>
+              <w:t>máx</w:t>
+            </w:r>
+            <w:proofErr w:type="spellEnd"/>
+            <w:r>
+              <w:rPr>
+                <w:rFonts w:ascii="HelveticaNeueLTStd-MdCn" w:hAnsi="HelveticaNeueLTStd-MdCn" w:cs="HelveticaNeueLTStd-MdCn"/>
+                <w:color w:val="7C7C7C"/>
+                <w:kern w:val="0"/>
+                <w:sz w:val="20"/>
+                <w:szCs w:val="20"/>
+              </w:rPr>
+              <w:t>:</w:t>
+            </w:r>
+            <w:r>
+              <w:rPr>
+                <w:rFonts w:ascii="HelveticaNeueLTStd-MdCn" w:hAnsi="HelveticaNeueLTStd-MdCn" w:cs="HelveticaNeueLTStd-MdCn"/>
+                <w:color w:val="7C7C7C"/>
+                <w:kern w:val="0"/>
+                <w:sz w:val="20"/>
+                <w:szCs w:val="20"/>
+              </w:rPr>
+              <w:t xml:space="preserve"> 1 × </w:t>
+            </w:r>
+            <w:r>
+              <w:rPr>
+                <w:rFonts w:ascii="HelveticaNeueLTStd-MdCn" w:hAnsi="HelveticaNeueLTStd-MdCn" w:cs="HelveticaNeueLTStd-MdCn"/>
+                <w:color w:val="7C7C7C"/>
+                <w:kern w:val="0"/>
+                <w:sz w:val="20"/>
+                <w:szCs w:val="20"/>
+              </w:rPr>
+              <w:t>65,97</w:t>
+            </w:r>
+            <w:r>
+              <w:rPr>
+                <w:rFonts w:ascii="HelveticaNeueLTStd-MdCn" w:hAnsi="HelveticaNeueLTStd-MdCn" w:cs="HelveticaNeueLTStd-MdCn"/>
+                <w:color w:val="7C7C7C"/>
+                <w:kern w:val="0"/>
+                <w:sz w:val="20"/>
+                <w:szCs w:val="20"/>
+              </w:rPr>
+              <w:t xml:space="preserve"> € = </w:t>
+            </w:r>
+            <w:r>
+              <w:rPr>
+                <w:rFonts w:ascii="HelveticaNeueLTStd-MdCn" w:hAnsi="HelveticaNeueLTStd-MdCn" w:cs="HelveticaNeueLTStd-MdCn"/>
+                <w:color w:val="7C7C7C"/>
+                <w:kern w:val="0"/>
+                <w:sz w:val="20"/>
+                <w:szCs w:val="20"/>
+              </w:rPr>
+              <w:t xml:space="preserve">65,97 </w:t>
+            </w:r>
+            <w:r>
+              <w:rPr>
+                <w:rFonts w:ascii="HelveticaNeueLTStd-MdCn" w:hAnsi="HelveticaNeueLTStd-MdCn" w:cs="HelveticaNeueLTStd-MdCn"/>
+                <w:color w:val="7C7C7C"/>
+                <w:kern w:val="0"/>
+                <w:sz w:val="20"/>
+                <w:szCs w:val="20"/>
+              </w:rPr>
+              <w:t>€</w:t>
+            </w:r>
+          </w:p>
+        </w:tc>
+        <w:tc>
+          <w:tcPr>
+            <w:tcW w:w="750" w:type="pct"/>
+            <w:tcBorders>
+              <w:top w:val="single" w:sz="6" w:space="0" w:color="A6A6A6" w:themeColor="background1" w:themeShade="A6"/>
+              <w:left w:val="nil"/>
+              <w:bottom w:val="single" w:sz="6" w:space="0" w:color="A6A6A6" w:themeColor="background1" w:themeShade="A6"/>
+              <w:right w:val="single" w:sz="6" w:space="0" w:color="A6A6A6" w:themeColor="background1" w:themeShade="A6"/>
+            </w:tcBorders>
+            <w:tcMar>
+              <w:left w:w="85" w:type="dxa"/>
+              <w:right w:w="85" w:type="dxa"/>
+            </w:tcMar>
+          </w:tcPr>
+          <w:p>
+            <w:pPr>
+              <w:spacing w:before="20" w:after="30"/>
+              <w:jc w:val="right"/>
+              <w:rPr>
+                <w:i/>
+                <w:iCs/>
+                <w:color w:val="7C7C7C"/>
+                <w:sz w:val="18"/>
+                <w:szCs w:val="18"/>
+              </w:rPr>
+            </w:pPr>
+            <w:r>
+              <w:rPr>
+                <w:rFonts w:ascii="HelveticaNeueLTStd-Roman" w:hAnsi="HelveticaNeueLTStd-Roman" w:cs="HelveticaNeueLTStd-Roman"/>
+                <w:i/>
+                <w:iCs/>
+                <w:color w:val="7C7C7C"/>
+                <w:kern w:val="0"/>
+                <w:sz w:val="18"/>
+                <w:szCs w:val="18"/>
+              </w:rPr>
+              <w:t>56,10 €</w:t>
+            </w:r>
+          </w:p>
+          <w:p>
+            <w:pPr>
+              <w:rPr>
+                <w:rFonts w:ascii="HelveticaNeueLTStd-MdCn" w:hAnsi="HelveticaNeueLTStd-MdCn" w:cs="HelveticaNeueLTStd-MdCn"/>
+                <w:i/>
+                <w:iCs/>
+                <w:color w:val="7C7C7C"/>
+                <w:kern w:val="0"/>
+                <w:sz w:val="18"/>
+                <w:szCs w:val="18"/>
+              </w:rPr>
+            </w:pPr>
+          </w:p>
+        </w:tc>
+      </w:tr>
+      <w:tr>
+        <w:tc>
+          <w:tcPr>
+            <w:tcW w:w="4250" w:type="pct"/>
+            <w:gridSpan w:val="2"/>
+            <w:tcBorders>
+              <w:top w:val="single" w:sz="6" w:space="0" w:color="A6A6A6" w:themeColor="background1" w:themeShade="A6"/>
+              <w:left w:val="single" w:sz="6" w:space="0" w:color="A6A6A6" w:themeColor="background1" w:themeShade="A6"/>
+              <w:bottom w:val="single" w:sz="6" w:space="0" w:color="A6A6A6" w:themeColor="background1" w:themeShade="A6"/>
+              <w:right w:val="nil"/>
+            </w:tcBorders>
+            <w:shd w:val="clear" w:color="auto" w:fill="FFFFFF" w:themeFill="background1"/>
+            <w:tcMar>
+              <w:top w:w="28" w:type="dxa"/>
+              <w:left w:w="85" w:type="dxa"/>
+              <w:bottom w:w="28" w:type="dxa"/>
+              <w:right w:w="85" w:type="dxa"/>
+            </w:tcMar>
+          </w:tcPr>
+          <w:p>
+            <w:pPr>
+              <w:spacing w:before="30" w:after="30"/>
+              <w:jc w:val="right"/>
+            </w:pPr>
+            <w:r>
+              <w:rPr>
+                <w:rFonts w:ascii="HelveticaNeueLTStd-MdCn" w:hAnsi="HelveticaNeueLTStd-MdCn" w:cs="HelveticaNeueLTStd-MdCn"/>
+                <w:color w:val="7C7C7C"/>
+                <w:kern w:val="0"/>
+                <w:sz w:val="20"/>
+                <w:szCs w:val="20"/>
+              </w:rPr>
+              <w:t>TOTAL m</w:t>
+            </w:r>
+            <w:r>
+              <w:rPr>
+                <w:rFonts w:ascii="HelveticaNeueLTStd-MdCn" w:hAnsi="HelveticaNeueLTStd-MdCn" w:cs="HelveticaNeueLTStd-MdCn"/>
+                <w:color w:val="7C7C7C"/>
+                <w:kern w:val="0"/>
+                <w:sz w:val="20"/>
+                <w:szCs w:val="20"/>
+              </w:rPr>
+              <w:t>anut</w:t>
+            </w:r>
+            <w:r>
+              <w:rPr>
+                <w:rFonts w:ascii="HelveticaNeueLTStd-MdCn" w:hAnsi="HelveticaNeueLTStd-MdCn" w:cs="HelveticaNeueLTStd-MdCn"/>
+                <w:color w:val="7C7C7C"/>
+                <w:kern w:val="0"/>
+                <w:sz w:val="20"/>
+                <w:szCs w:val="20"/>
+              </w:rPr>
+              <w:t>ención:</w:t>
+            </w:r>
+          </w:p>
+          <w:p>
+            <w:pPr>
+              <w:spacing w:before="30" w:after="30"/>
+              <w:jc w:val="right"/>
+              <w:rPr>
+                <w:rFonts w:ascii="HelveticaNeueLTStd-It" w:hAnsi="HelveticaNeueLTStd-It" w:cs="HelveticaNeueLTStd-It"/>
+                <w:i/>
+                <w:iCs/>
+                <w:color w:val="C60909"/>
+                <w:kern w:val="0"/>
+                <w:sz w:val="20"/>
+                <w:szCs w:val="20"/>
+              </w:rPr>
+            </w:pPr>
+            <w:r>
+              <w:rPr>
+                <w:rFonts w:ascii="HelveticaNeueLTStd-MdCn" w:hAnsi="HelveticaNeueLTStd-MdCn" w:cs="HelveticaNeueLTStd-MdCn"/>
+                <w:color w:val="7C7C7C"/>
+                <w:kern w:val="0"/>
+                <w:sz w:val="20"/>
+                <w:szCs w:val="20"/>
+              </w:rPr>
+              <w:t>Aloj</w:t>
+            </w:r>
+            <w:r>
+              <w:rPr>
+                <w:rFonts w:ascii="HelveticaNeueLTStd-MdCn" w:hAnsi="HelveticaNeueLTStd-MdCn" w:cs="HelveticaNeueLTStd-MdCn"/>
+                <w:color w:val="7C7C7C"/>
+                <w:kern w:val="0"/>
+                <w:sz w:val="20"/>
+                <w:szCs w:val="20"/>
+              </w:rPr>
+              <w:t>amiento</w:t>
+            </w:r>
+            <w:r>
+              <w:rPr>
+                <w:rFonts w:ascii="HelveticaNeueLTStd-MdCn" w:hAnsi="HelveticaNeueLTStd-MdCn" w:cs="HelveticaNeueLTStd-MdCn"/>
+                <w:color w:val="7C7C7C"/>
+                <w:kern w:val="0"/>
+                <w:sz w:val="20"/>
+                <w:szCs w:val="20"/>
+              </w:rPr>
+              <w:t xml:space="preserve"> [ máx</w:t>
+            </w:r>
+            <w:r>
+              <w:rPr>
+                <w:rFonts w:ascii="HelveticaNeueLTStd-MdCn" w:hAnsi="HelveticaNeueLTStd-MdCn" w:cs="HelveticaNeueLTStd-MdCn"/>
+                <w:color w:val="7C7C7C"/>
+                <w:kern w:val="0"/>
+                <w:sz w:val="20"/>
+                <w:szCs w:val="20"/>
+              </w:rPr>
+              <w:t xml:space="preserve">imo: 451,68 </w:t>
+            </w:r>
+            <w:r>
+              <w:rPr>
+                <w:rFonts w:ascii="HelveticaNeueLTStd-MdCn" w:hAnsi="HelveticaNeueLTStd-MdCn" w:cs="HelveticaNeueLTStd-MdCn"/>
+                <w:color w:val="7C7C7C"/>
+                <w:kern w:val="0"/>
+                <w:sz w:val="20"/>
+                <w:szCs w:val="20"/>
+              </w:rPr>
+              <w:t>€ ]</w:t>
+            </w:r>
+          </w:p>
+          <w:p>
+            <w:pPr>
+              <w:spacing w:before="30" w:after="30"/>
+              <w:jc w:val="right"/>
+            </w:pPr>
+            <w:r>
+              <w:rPr>
+                <w:rFonts w:ascii="HelveticaNeueLTStd-MdCn" w:hAnsi="HelveticaNeueLTStd-MdCn" w:cs="HelveticaNeueLTStd-MdCn"/>
+                <w:color w:val="7C7C7C"/>
+                <w:kern w:val="0"/>
+                <w:sz w:val="20"/>
+                <w:szCs w:val="20"/>
+              </w:rPr>
+              <w:t>Kilometraje [ 100 km × 0,26 € ]</w:t>
+            </w:r>
+          </w:p>
+          <w:p>
+            <w:pPr>
+              <w:jc w:val="right"/>
+              <w:rPr>
+                <w:rFonts w:ascii="HelveticaNeueLTStd-Roman" w:hAnsi="HelveticaNeueLTStd-Roman" w:cs="HelveticaNeueLTStd-Roman"/>
+                <w:color w:val="000000"/>
+                <w:kern w:val="0"/>
+                <w:sz w:val="20"/>
+                <w:szCs w:val="20"/>
+              </w:rPr>
+            </w:pPr>
+            <w:r>
+              <w:rPr>
+                <w:rFonts w:ascii="HelveticaNeueLTStd-MdCn" w:hAnsi="HelveticaNeueLTStd-MdCn" w:cs="HelveticaNeueLTStd-MdCn"/>
+                <w:color w:val="7C7C7C"/>
+                <w:kern w:val="0"/>
+                <w:sz w:val="20"/>
+                <w:szCs w:val="20"/>
+              </w:rPr>
+              <w:t xml:space="preserve">Avión / Tren / Autobús: </w:t>
+            </w:r>
+            <w:r>
+              <w:rPr>
+                <w:rFonts w:ascii="HelveticaNeueLTStd-Roman" w:hAnsi="HelveticaNeueLTStd-Roman" w:cs="HelveticaNeueLTStd-Roman"/>
+                <w:color w:val="000000"/>
+                <w:kern w:val="0"/>
+                <w:sz w:val="20"/>
+                <w:szCs w:val="20"/>
+              </w:rPr>
+              <w:t>Avión de Madrid a Tokio</w:t>
+            </w:r>
+          </w:p>
+          <w:p>
+            <w:pPr>
+              <w:jc w:val="right"/>
+            </w:pPr>
+            <w:r>
+              <w:rPr>
+                <w:rFonts w:ascii="HelveticaNeueLTStd-MdCn" w:hAnsi="HelveticaNeueLTStd-MdCn" w:cs="HelveticaNeueLTStd-MdCn"/>
+                <w:color w:val="7C7C7C"/>
+                <w:kern w:val="0"/>
+                <w:sz w:val="20"/>
+                <w:szCs w:val="20"/>
+              </w:rPr>
+              <w:t xml:space="preserve">Taxi: </w:t>
+            </w:r>
+            <w:r>
+              <w:rPr>
+                <w:rFonts w:ascii="HelveticaNeueLTStd-Roman" w:hAnsi="HelveticaNeueLTStd-Roman" w:cs="HelveticaNeueLTStd-Roman"/>
+                <w:color w:val="000000"/>
+                <w:kern w:val="0"/>
+                <w:sz w:val="20"/>
+                <w:szCs w:val="20"/>
+              </w:rPr>
+              <w:t>Taxi</w:t>
+            </w:r>
+          </w:p>
+        </w:tc>
+        <w:tc>
+          <w:tcPr>
+            <w:tcW w:w="750" w:type="pct"/>
+            <w:tcBorders>
+              <w:top w:val="single" w:sz="6" w:space="0" w:color="A6A6A6" w:themeColor="background1" w:themeShade="A6"/>
+              <w:left w:val="nil"/>
+              <w:bottom w:val="nil"/>
+              <w:right w:val="single" w:sz="6" w:space="0" w:color="A6A6A6" w:themeColor="background1" w:themeShade="A6"/>
+            </w:tcBorders>
+            <w:shd w:val="clear" w:color="auto" w:fill="FFFFFF" w:themeFill="background1"/>
+            <w:tcMar>
+              <w:top w:w="28" w:type="dxa"/>
+              <w:left w:w="85" w:type="dxa"/>
+              <w:bottom w:w="28" w:type="dxa"/>
+              <w:right w:w="85" w:type="dxa"/>
+            </w:tcMar>
+          </w:tcPr>
+          <w:p>
+            <w:pPr>
+              <w:spacing w:before="30" w:after="30"/>
+              <w:jc w:val="right"/>
+              <w:rPr>
+                <w:rFonts w:ascii="HelveticaNeueLTStd-Roman" w:hAnsi="HelveticaNeueLTStd-Roman" w:cs="HelveticaNeueLTStd-Roman"/>
+                <w:kern w:val="0"/>
+                <w:sz w:val="20"/>
+                <w:szCs w:val="20"/>
+              </w:rPr>
+            </w:pPr>
+            <w:r>
+              <w:rPr>
+                <w:rFonts w:ascii="HelveticaNeueLTStd-Roman" w:hAnsi="HelveticaNeueLTStd-Roman" w:cs="HelveticaNeueLTStd-Roman"/>
+                <w:kern w:val="0"/>
+                <w:sz w:val="20"/>
+                <w:szCs w:val="20"/>
+              </w:rPr>
+              <w:t>287,02 €</w:t>
+            </w:r>
+          </w:p>
+          <w:p>
+            <w:pPr>
+              <w:spacing w:before="30" w:after="30"/>
+              <w:jc w:val="right"/>
+            </w:pPr>
+            <w:r>
+              <w:rPr>
+                <w:rFonts w:ascii="HelveticaNeueLTStd-Roman" w:hAnsi="HelveticaNeueLTStd-Roman" w:cs="HelveticaNeueLTStd-Roman"/>
+                <w:kern w:val="0"/>
+                <w:sz w:val="20"/>
+                <w:szCs w:val="20"/>
+              </w:rPr>
+              <w:t>427,62 €</w:t>
+            </w:r>
+          </w:p>
+          <w:p>
+            <w:pPr>
+              <w:spacing w:before="30" w:after="30"/>
+              <w:jc w:val="right"/>
+            </w:pPr>
+            <w:r>
+              <w:rPr>
+                <w:rFonts w:ascii="HelveticaNeueLTStd-Roman" w:hAnsi="HelveticaNeueLTStd-Roman" w:cs="HelveticaNeueLTStd-Roman"/>
+                <w:kern w:val="0"/>
+                <w:sz w:val="20"/>
+                <w:szCs w:val="20"/>
+              </w:rPr>
+              <w:t>26,00 €</w:t>
+            </w:r>
+          </w:p>
+          <w:p>
+            <w:pPr>
+              <w:jc w:val="right"/>
+              <w:rPr>
+                <w:rFonts w:ascii="HelveticaNeueLTStd-Roman" w:hAnsi="HelveticaNeueLTStd-Roman" w:cs="HelveticaNeueLTStd-Roman"/>
+                <w:kern w:val="0"/>
+                <w:sz w:val="20"/>
+                <w:szCs w:val="20"/>
+              </w:rPr>
+            </w:pPr>
+            <w:r>
+              <w:rPr>
+                <w:rFonts w:ascii="HelveticaNeueLTStd-Roman" w:hAnsi="HelveticaNeueLTStd-Roman" w:cs="HelveticaNeueLTStd-Roman"/>
+                <w:kern w:val="0"/>
+                <w:sz w:val="20"/>
+                <w:szCs w:val="20"/>
+              </w:rPr>
+              <w:t>1.240,65 €</w:t>
+            </w:r>
+          </w:p>
+          <w:p>
+            <w:pPr>
+              <w:jc w:val="right"/>
+            </w:pPr>
+            <w:r>
+              <w:rPr>
+                <w:rFonts w:ascii="HelveticaNeueLTStd-Roman" w:hAnsi="HelveticaNeueLTStd-Roman" w:cs="HelveticaNeueLTStd-Roman"/>
+                <w:kern w:val="0"/>
+                <w:sz w:val="20"/>
+                <w:szCs w:val="20"/>
+              </w:rPr>
+              <w:t>15,30 €</w:t>
+            </w:r>
+          </w:p>
+        </w:tc>
+      </w:tr>
+      <w:tr>
+        <w:tc>
+          <w:tcPr>
+            <w:tcW w:w="4250" w:type="pct"/>
+            <w:gridSpan w:val="2"/>
+            <w:tcBorders>
+              <w:top w:val="single" w:sz="6" w:space="0" w:color="A6A6A6" w:themeColor="background1" w:themeShade="A6"/>
+              <w:left w:val="single" w:sz="6" w:space="0" w:color="A6A6A6" w:themeColor="background1" w:themeShade="A6"/>
+              <w:bottom w:val="single" w:sz="6" w:space="0" w:color="A6A6A6" w:themeColor="background1" w:themeShade="A6"/>
+              <w:right w:val="nil"/>
+            </w:tcBorders>
+            <w:shd w:val="clear" w:color="auto" w:fill="FFFFFF" w:themeFill="background1"/>
+            <w:tcMar>
+              <w:top w:w="57" w:type="dxa"/>
+              <w:left w:w="85" w:type="dxa"/>
+              <w:bottom w:w="57" w:type="dxa"/>
+              <w:right w:w="85" w:type="dxa"/>
+            </w:tcMar>
+          </w:tcPr>
+          <w:p>
+            <w:pPr>
+              <w:jc w:val="right"/>
+            </w:pPr>
+            <w:r>
+              <w:rPr>
+                <w:rFonts w:ascii="HelveticaNeueLTStd-MdCn" w:hAnsi="HelveticaNeueLTStd-MdCn" w:cs="HelveticaNeueLTStd-MdCn"/>
+                <w:color w:val="7C7C7C"/>
+                <w:kern w:val="0"/>
+                <w:sz w:val="20"/>
+                <w:szCs w:val="20"/>
+              </w:rPr>
+              <w:t>TOTAL:</w:t>
+            </w:r>
+          </w:p>
+        </w:tc>
+        <w:tc>
+          <w:tcPr>
+            <w:tcW w:w="750" w:type="pct"/>
+            <w:tcBorders>
+              <w:top w:val="single" w:sz="6" w:space="0" w:color="A6A6A6" w:themeColor="background1" w:themeShade="A6"/>
+              <w:left w:val="nil"/>
+              <w:bottom w:val="single" w:sz="6" w:space="0" w:color="A6A6A6" w:themeColor="background1" w:themeShade="A6"/>
+              <w:right w:val="single" w:sz="6" w:space="0" w:color="A6A6A6" w:themeColor="background1" w:themeShade="A6"/>
+            </w:tcBorders>
+            <w:shd w:val="clear" w:color="auto" w:fill="FFFFFF" w:themeFill="background1"/>
+          </w:tcPr>
+          <w:p>
+            <w:pPr>
+              <w:jc w:val="right"/>
+            </w:pPr>
+            <w:r>
+              <w:rPr>
+                <w:rFonts w:ascii="HelveticaNeue-BoldItalic" w:hAnsi="HelveticaNeue-BoldItalic" w:cs="HelveticaNeue-BoldItalic"/>
+                <w:b/>
+                <w:bCs/>
+                <w:i/>
+                <w:iCs/>
+                <w:color w:val="C60909"/>
+                <w:kern w:val="0"/>
+                <w:sz w:val="20"/>
+                <w:szCs w:val="20"/>
+              </w:rPr>
+              <w:t>* 3.585,88 €</w:t>
+            </w:r>
+          </w:p>
+        </w:tc>
+      </w:tr>
+    </w:tbl>
     <w:p/>
     <w:sectPr>
       <w:pgSz w:w="11906" w:h="16838"/>
@@ -4679,7 +6289,7 @@
   <w:style w:type="paragraph" w:default="1" w:styleId="Normal">
     <w:name w:val="Normal"/>
     <w:qFormat/>
-    <w:rsid w:val="00384B21"/>
+    <w:rsid w:val="005661F3"/>
   </w:style>
   <w:style w:type="paragraph" w:styleId="Ttulo1">
     <w:name w:val="heading 1"/>

</xml_diff>

<commit_message>
Añade tabla de resultado de liquidación con descuentos y financiación máxima
</commit_message>
<xml_diff>
--- a/Prueba salida PDF 2.docx
+++ b/Prueba salida PDF 2.docx
@@ -4208,7 +4208,6 @@
       </w:tr>
     </w:tbl>
     <w:p/>
-    <w:p/>
     <w:tbl>
       <w:tblPr>
         <w:tblStyle w:val="Tablaconcuadrcula"/>
@@ -4373,17 +4372,7 @@
                 <w:sz w:val="20"/>
                 <w:szCs w:val="20"/>
               </w:rPr>
-              <w:t>Celebrado</w:t>
-            </w:r>
-            <w:r>
-              <w:rPr>
-                <w:rFonts w:ascii="HelveticaNeueLTStd-MdCn" w:hAnsi="HelveticaNeueLTStd-MdCn" w:cs="HelveticaNeueLTStd-MdCn"/>
-                <w:color w:val="7C7C7C"/>
-                <w:kern w:val="0"/>
-                <w:sz w:val="20"/>
-                <w:szCs w:val="20"/>
-              </w:rPr>
-              <w:t xml:space="preserve">: </w:t>
+              <w:t xml:space="preserve">Celebrado: </w:t>
             </w:r>
             <w:r>
               <w:rPr>
@@ -4453,17 +4442,7 @@
                 <w:sz w:val="20"/>
                 <w:szCs w:val="20"/>
               </w:rPr>
-              <w:t>Número de comidas o cenas incluidas</w:t>
-            </w:r>
-            <w:r>
-              <w:rPr>
-                <w:rFonts w:ascii="HelveticaNeueLTStd-MdCn" w:hAnsi="HelveticaNeueLTStd-MdCn" w:cs="HelveticaNeueLTStd-MdCn"/>
-                <w:color w:val="7C7C7C"/>
-                <w:kern w:val="0"/>
-                <w:sz w:val="20"/>
-                <w:szCs w:val="20"/>
-              </w:rPr>
-              <w:t xml:space="preserve">: </w:t>
+              <w:t xml:space="preserve">Número de comidas o cenas incluidas: </w:t>
             </w:r>
             <w:r>
               <w:rPr>
@@ -4515,17 +4494,7 @@
                 <w:sz w:val="20"/>
                 <w:szCs w:val="20"/>
               </w:rPr>
-              <w:t>GASTOS DE INSCRIPCIÓN</w:t>
-            </w:r>
-            <w:r>
-              <w:rPr>
-                <w:rFonts w:ascii="HelveticaNeueLTStd-MdCn" w:hAnsi="HelveticaNeueLTStd-MdCn" w:cs="HelveticaNeueLTStd-MdCn"/>
-                <w:color w:val="7C7C7C"/>
-                <w:kern w:val="0"/>
-                <w:sz w:val="20"/>
-                <w:szCs w:val="20"/>
-              </w:rPr>
-              <w:t>:</w:t>
+              <w:t>GASTOS DE INSCRIPCIÓN:</w:t>
             </w:r>
           </w:p>
         </w:tc>
@@ -4586,7 +4555,6 @@
       <w:tblPr>
         <w:tblStyle w:val="Tablaconcuadrcula"/>
         <w:tblW w:w="5000" w:type="pct"/>
-        <w:tblInd w:w="1" w:type="dxa"/>
         <w:tblBorders>
           <w:top w:val="single" w:sz="4" w:space="0" w:color="D9D9D9" w:themeColor="background1" w:themeShade="D9"/>
           <w:left w:val="single" w:sz="4" w:space="0" w:color="D9D9D9" w:themeColor="background1" w:themeShade="D9"/>
@@ -4602,17 +4570,61 @@
         <w:tblLook w:val="04A0" w:firstRow="1" w:lastRow="0" w:firstColumn="1" w:lastColumn="0" w:noHBand="0" w:noVBand="1"/>
       </w:tblPr>
       <w:tblGrid>
-        <w:gridCol w:w="2612"/>
-        <w:gridCol w:w="6270"/>
-        <w:gridCol w:w="1568"/>
+        <w:gridCol w:w="8"/>
+        <w:gridCol w:w="2828"/>
+        <w:gridCol w:w="6058"/>
+        <w:gridCol w:w="1572"/>
       </w:tblGrid>
       <w:tr>
+        <w:tc>
+          <w:tcPr>
+            <w:tcW w:w="5000" w:type="pct"/>
+            <w:gridSpan w:val="4"/>
+            <w:tcBorders>
+              <w:top w:val="nil"/>
+              <w:left w:val="nil"/>
+              <w:bottom w:val="single" w:sz="12" w:space="0" w:color="407C2E"/>
+              <w:right w:val="nil"/>
+            </w:tcBorders>
+          </w:tcPr>
+          <w:p>
+            <w:pPr>
+              <w:spacing w:before="30" w:after="30"/>
+              <w:rPr>
+                <w:rFonts w:ascii="Helvetica Neue" w:hAnsi="Helvetica Neue"/>
+                <w:b/>
+                <w:bCs/>
+                <w:color w:val="407C2E"/>
+              </w:rPr>
+            </w:pPr>
+            <w:r>
+              <w:rPr>
+                <w:rFonts w:ascii="HelveticaNeueLTStd-Bd" w:hAnsi="HelveticaNeueLTStd-Bd" w:cs="HelveticaNeueLTStd-Bd"/>
+                <w:color w:val="407C2E"/>
+                <w:kern w:val="0"/>
+                <w:sz w:val="20"/>
+                <w:szCs w:val="20"/>
+              </w:rPr>
+              <w:t>RESULTADO DE LA LIQUIDACIÓN</w:t>
+            </w:r>
+          </w:p>
+        </w:tc>
+      </w:tr>
+      <w:tr>
+        <w:tblPrEx>
+          <w:tblCellMar>
+            <w:left w:w="85" w:type="dxa"/>
+            <w:right w:w="85" w:type="dxa"/>
+          </w:tblCellMar>
+        </w:tblPrEx>
         <w:trPr>
+          <w:gridBefore w:val="1"/>
+          <w:wBefore w:w="4" w:type="pct"/>
           <w:trHeight w:val="146"/>
         </w:trPr>
         <w:tc>
           <w:tcPr>
-            <w:tcW w:w="1250" w:type="pct"/>
+            <w:tcW w:w="1351" w:type="pct"/>
             <w:tcBorders>
               <w:top w:val="single" w:sz="6" w:space="0" w:color="A6A6A6" w:themeColor="background1" w:themeShade="A6"/>
               <w:left w:val="single" w:sz="6" w:space="0" w:color="A6A6A6" w:themeColor="background1" w:themeShade="A6"/>
@@ -4644,13 +4656,13 @@
                 <w:sz w:val="20"/>
                 <w:szCs w:val="20"/>
               </w:rPr>
-              <w:t>España (ida)</w:t>
-            </w:r>
-          </w:p>
-        </w:tc>
-        <w:tc>
-          <w:tcPr>
-            <w:tcW w:w="3000" w:type="pct"/>
+              <w:t>Descuentos</w:t>
+            </w:r>
+          </w:p>
+        </w:tc>
+        <w:tc>
+          <w:tcPr>
+            <w:tcW w:w="2894" w:type="pct"/>
             <w:tcBorders>
               <w:top w:val="single" w:sz="6" w:space="0" w:color="A6A6A6" w:themeColor="background1" w:themeShade="A6"/>
               <w:left w:val="nil"/>
@@ -4664,124 +4676,124 @@
           </w:tcPr>
           <w:p>
             <w:pPr>
-              <w:spacing w:after="30"/>
               <w:jc w:val="right"/>
               <w:rPr>
-                <w:rFonts w:ascii="HelveticaNeueLT Std Med Cn" w:hAnsi="HelveticaNeueLT Std Med Cn"/>
-              </w:rPr>
-            </w:pPr>
-            <w:r>
-              <w:rPr>
-                <w:rFonts w:ascii="HelveticaNeueLT Std Med Cn" w:hAnsi="HelveticaNeueLT Std Med Cn" w:cs="HelveticaNeueLTStd-MdCn"/>
-                <w:color w:val="7C7C7C"/>
-                <w:kern w:val="0"/>
-                <w:sz w:val="20"/>
-                <w:szCs w:val="20"/>
-              </w:rPr>
-              <w:t>Manutención [ 1 × 37,40 € ]</w:t>
-            </w:r>
-          </w:p>
-          <w:p>
-            <w:pPr>
-              <w:spacing w:before="30"/>
+                <w:rFonts w:ascii="HelveticaNeueLTStd-Roman" w:hAnsi="HelveticaNeueLTStd-Roman" w:cs="HelveticaNeueLTStd-Roman"/>
+                <w:color w:val="000000"/>
+                <w:kern w:val="0"/>
+                <w:sz w:val="20"/>
+                <w:szCs w:val="20"/>
+              </w:rPr>
+            </w:pPr>
+            <w:r>
+              <w:rPr>
+                <w:rFonts w:ascii="HelveticaNeueLTStd-MdCn" w:hAnsi="HelveticaNeueLTStd-MdCn" w:cs="HelveticaNeueLTStd-MdCn"/>
+                <w:color w:val="7C7C7C"/>
+                <w:kern w:val="0"/>
+                <w:sz w:val="20"/>
+                <w:szCs w:val="20"/>
+              </w:rPr>
+              <w:t>Manutención</w:t>
+            </w:r>
+            <w:r>
+              <w:rPr>
+                <w:rFonts w:ascii="HelveticaNeueLTStd-MdCn" w:hAnsi="HelveticaNeueLTStd-MdCn" w:cs="HelveticaNeueLTStd-MdCn"/>
+                <w:color w:val="7C7C7C"/>
+                <w:kern w:val="0"/>
+                <w:sz w:val="20"/>
+                <w:szCs w:val="20"/>
+              </w:rPr>
+              <w:t xml:space="preserve">: </w:t>
+            </w:r>
+            <w:r>
+              <w:rPr>
+                <w:rFonts w:ascii="HelveticaNeueLTStd-Roman" w:hAnsi="HelveticaNeueLTStd-Roman" w:cs="HelveticaNeueLTStd-Roman"/>
+                <w:color w:val="000000"/>
+                <w:kern w:val="0"/>
+                <w:sz w:val="20"/>
+                <w:szCs w:val="20"/>
+              </w:rPr>
+              <w:t>Comidas incluidas en congreso</w:t>
+            </w:r>
+          </w:p>
+          <w:p>
+            <w:pPr>
               <w:jc w:val="right"/>
               <w:rPr>
-                <w:rFonts w:ascii="HelveticaNeueLTStd-It" w:hAnsi="HelveticaNeueLTStd-It" w:cs="HelveticaNeueLTStd-It"/>
-                <w:i/>
-                <w:iCs/>
-                <w:color w:val="C60909"/>
-                <w:kern w:val="0"/>
-                <w:sz w:val="20"/>
-                <w:szCs w:val="20"/>
-              </w:rPr>
-            </w:pPr>
-            <w:r>
-              <w:rPr>
-                <w:rFonts w:ascii="HelveticaNeueLT Std Med Cn" w:hAnsi="HelveticaNeueLT Std Med Cn" w:cs="HelveticaNeueLTStd-MdCn"/>
-                <w:color w:val="7C7C7C"/>
-                <w:kern w:val="0"/>
-                <w:sz w:val="20"/>
-                <w:szCs w:val="20"/>
-              </w:rPr>
-              <w:t xml:space="preserve">Alojamiento </w:t>
-            </w:r>
-            <w:proofErr w:type="spellStart"/>
-            <w:r>
-              <w:rPr>
-                <w:rFonts w:ascii="HelveticaNeueLT Std Med Cn" w:hAnsi="HelveticaNeueLT Std Med Cn" w:cs="HelveticaNeueLTStd-MdCn"/>
-                <w:color w:val="7C7C7C"/>
-                <w:kern w:val="0"/>
-                <w:sz w:val="20"/>
-                <w:szCs w:val="20"/>
-              </w:rPr>
-              <w:t>máx</w:t>
-            </w:r>
-            <w:proofErr w:type="spellEnd"/>
-            <w:r>
-              <w:rPr>
-                <w:rFonts w:ascii="HelveticaNeueLT Std Med Cn" w:hAnsi="HelveticaNeueLT Std Med Cn" w:cs="HelveticaNeueLTStd-MdCn"/>
-                <w:color w:val="7C7C7C"/>
-                <w:kern w:val="0"/>
-                <w:sz w:val="20"/>
-                <w:szCs w:val="20"/>
-              </w:rPr>
-              <w:t>: 1</w:t>
-            </w:r>
-            <w:r>
-              <w:rPr>
-                <w:rFonts w:ascii="HelveticaNeueLTStd-MdCn" w:hAnsi="HelveticaNeueLTStd-MdCn" w:cs="HelveticaNeueLTStd-MdCn"/>
-                <w:color w:val="7C7C7C"/>
-                <w:kern w:val="0"/>
-                <w:sz w:val="20"/>
-                <w:szCs w:val="20"/>
-              </w:rPr>
-              <w:t xml:space="preserve"> × </w:t>
-            </w:r>
-            <w:r>
-              <w:rPr>
-                <w:rFonts w:ascii="HelveticaNeueLTStd-MdCn" w:hAnsi="HelveticaNeueLTStd-MdCn" w:cs="HelveticaNeueLTStd-MdCn"/>
-                <w:color w:val="7C7C7C"/>
-                <w:kern w:val="0"/>
-                <w:sz w:val="20"/>
-                <w:szCs w:val="20"/>
-              </w:rPr>
-              <w:t>65,97</w:t>
-            </w:r>
-            <w:r>
-              <w:rPr>
-                <w:rFonts w:ascii="HelveticaNeueLTStd-MdCn" w:hAnsi="HelveticaNeueLTStd-MdCn" w:cs="HelveticaNeueLTStd-MdCn"/>
-                <w:color w:val="7C7C7C"/>
-                <w:kern w:val="0"/>
-                <w:sz w:val="20"/>
-                <w:szCs w:val="20"/>
-              </w:rPr>
-              <w:t xml:space="preserve"> = </w:t>
-            </w:r>
-            <w:r>
-              <w:rPr>
-                <w:rFonts w:ascii="HelveticaNeueLTStd-MdCn" w:hAnsi="HelveticaNeueLTStd-MdCn" w:cs="HelveticaNeueLTStd-MdCn"/>
-                <w:color w:val="7C7C7C"/>
-                <w:kern w:val="0"/>
-                <w:sz w:val="20"/>
-                <w:szCs w:val="20"/>
-              </w:rPr>
-              <w:t>65,97</w:t>
-            </w:r>
-            <w:r>
-              <w:rPr>
-                <w:rFonts w:ascii="HelveticaNeueLTStd-MdCn" w:hAnsi="HelveticaNeueLTStd-MdCn" w:cs="HelveticaNeueLTStd-MdCn"/>
-                <w:color w:val="7C7C7C"/>
-                <w:kern w:val="0"/>
-                <w:sz w:val="20"/>
-                <w:szCs w:val="20"/>
-              </w:rPr>
-              <w:t xml:space="preserve"> €</w:t>
-            </w:r>
-          </w:p>
-        </w:tc>
-        <w:tc>
-          <w:tcPr>
-            <w:tcW w:w="750" w:type="pct"/>
+                <w:rFonts w:ascii="HelveticaNeueLTStd-Roman" w:hAnsi="HelveticaNeueLTStd-Roman" w:cs="HelveticaNeueLTStd-Roman"/>
+                <w:color w:val="000000"/>
+                <w:kern w:val="0"/>
+                <w:sz w:val="20"/>
+                <w:szCs w:val="20"/>
+              </w:rPr>
+            </w:pPr>
+            <w:r>
+              <w:rPr>
+                <w:rFonts w:ascii="HelveticaNeueLTStd-MdCn" w:hAnsi="HelveticaNeueLTStd-MdCn" w:cs="HelveticaNeueLTStd-MdCn"/>
+                <w:color w:val="7C7C7C"/>
+                <w:kern w:val="0"/>
+                <w:sz w:val="20"/>
+                <w:szCs w:val="20"/>
+              </w:rPr>
+              <w:t xml:space="preserve">Manutención: </w:t>
+            </w:r>
+            <w:r>
+              <w:rPr>
+                <w:rFonts w:ascii="HelveticaNeueLTStd-Roman" w:hAnsi="HelveticaNeueLTStd-Roman" w:cs="HelveticaNeueLTStd-Roman"/>
+                <w:color w:val="000000"/>
+                <w:kern w:val="0"/>
+                <w:sz w:val="20"/>
+                <w:szCs w:val="20"/>
+              </w:rPr>
+              <w:t>Por motivos diversos</w:t>
+            </w:r>
+          </w:p>
+          <w:p>
+            <w:pPr>
+              <w:jc w:val="right"/>
+              <w:rPr>
+                <w:rFonts w:ascii="HelveticaNeueLTStd-Roman" w:hAnsi="HelveticaNeueLTStd-Roman" w:cs="HelveticaNeueLTStd-Roman"/>
+                <w:color w:val="000000"/>
+                <w:kern w:val="0"/>
+                <w:sz w:val="20"/>
+                <w:szCs w:val="20"/>
+              </w:rPr>
+            </w:pPr>
+            <w:r>
+              <w:rPr>
+                <w:rFonts w:ascii="HelveticaNeueLTStd-MdCn" w:hAnsi="HelveticaNeueLTStd-MdCn" w:cs="HelveticaNeueLTStd-MdCn"/>
+                <w:color w:val="7C7C7C"/>
+                <w:kern w:val="0"/>
+                <w:sz w:val="20"/>
+                <w:szCs w:val="20"/>
+              </w:rPr>
+              <w:t>Alojamiento</w:t>
+            </w:r>
+            <w:r>
+              <w:rPr>
+                <w:rFonts w:ascii="HelveticaNeueLTStd-MdCn" w:hAnsi="HelveticaNeueLTStd-MdCn" w:cs="HelveticaNeueLTStd-MdCn"/>
+                <w:color w:val="7C7C7C"/>
+                <w:kern w:val="0"/>
+                <w:sz w:val="20"/>
+                <w:szCs w:val="20"/>
+              </w:rPr>
+              <w:t xml:space="preserve">: </w:t>
+            </w:r>
+            <w:r>
+              <w:rPr>
+                <w:rFonts w:ascii="HelveticaNeueLTStd-Roman" w:hAnsi="HelveticaNeueLTStd-Roman" w:cs="HelveticaNeueLTStd-Roman"/>
+                <w:color w:val="000000"/>
+                <w:kern w:val="0"/>
+                <w:sz w:val="20"/>
+                <w:szCs w:val="20"/>
+              </w:rPr>
+              <w:t>50 eurillos menos</w:t>
+            </w:r>
+          </w:p>
+        </w:tc>
+        <w:tc>
+          <w:tcPr>
+            <w:tcW w:w="751" w:type="pct"/>
             <w:tcBorders>
               <w:top w:val="single" w:sz="6" w:space="0" w:color="A6A6A6" w:themeColor="background1" w:themeShade="A6"/>
               <w:left w:val="nil"/>
@@ -4795,54 +4807,147 @@
           </w:tcPr>
           <w:p>
             <w:pPr>
-              <w:spacing w:after="30"/>
               <w:jc w:val="right"/>
               <w:rPr>
-                <w:i/>
-                <w:iCs/>
-                <w:color w:val="7C7C7C"/>
-                <w:sz w:val="18"/>
-                <w:szCs w:val="18"/>
-              </w:rPr>
-            </w:pPr>
-            <w:r>
-              <w:rPr>
-                <w:rFonts w:ascii="HelveticaNeueLTStd-Roman" w:hAnsi="HelveticaNeueLTStd-Roman" w:cs="HelveticaNeueLTStd-Roman"/>
-                <w:i/>
-                <w:iCs/>
-                <w:color w:val="7C7C7C"/>
-                <w:kern w:val="0"/>
-                <w:sz w:val="18"/>
-                <w:szCs w:val="18"/>
-              </w:rPr>
-              <w:t>37,40 €</w:t>
-            </w:r>
-          </w:p>
-          <w:p>
-            <w:pPr>
-              <w:spacing w:before="30"/>
+                <w:rFonts w:ascii="HelveticaNeueLTStd-Roman" w:hAnsi="HelveticaNeueLTStd-Roman" w:cs="HelveticaNeueLTStd-Roman"/>
+                <w:kern w:val="0"/>
+                <w:sz w:val="20"/>
+                <w:szCs w:val="20"/>
+              </w:rPr>
+            </w:pPr>
+            <w:r>
+              <w:rPr>
+                <w:rFonts w:ascii="HelveticaNeueLTStd-Roman" w:hAnsi="HelveticaNeueLTStd-Roman" w:cs="HelveticaNeueLTStd-Roman"/>
+                <w:kern w:val="0"/>
+                <w:sz w:val="20"/>
+                <w:szCs w:val="20"/>
+              </w:rPr>
+              <w:t xml:space="preserve">-37,40 </w:t>
+            </w:r>
+            <w:r>
+              <w:rPr>
+                <w:rFonts w:ascii="HelveticaNeueLTStd-Roman" w:hAnsi="HelveticaNeueLTStd-Roman" w:cs="HelveticaNeueLTStd-Roman"/>
+                <w:kern w:val="0"/>
+                <w:sz w:val="20"/>
+                <w:szCs w:val="20"/>
+              </w:rPr>
+              <w:t>€</w:t>
+            </w:r>
+          </w:p>
+          <w:p>
+            <w:pPr>
               <w:jc w:val="right"/>
               <w:rPr>
-                <w:rFonts w:ascii="HelveticaNeueLTStd-It" w:hAnsi="HelveticaNeueLTStd-It" w:cs="HelveticaNeueLTStd-It"/>
-                <w:i/>
-                <w:iCs/>
-                <w:color w:val="7C7C7C"/>
-                <w:kern w:val="0"/>
-                <w:sz w:val="18"/>
-                <w:szCs w:val="18"/>
-              </w:rPr>
-            </w:pPr>
+                <w:rFonts w:ascii="HelveticaNeueLTStd-Roman" w:hAnsi="HelveticaNeueLTStd-Roman" w:cs="HelveticaNeueLTStd-Roman"/>
+                <w:kern w:val="0"/>
+                <w:sz w:val="20"/>
+                <w:szCs w:val="20"/>
+              </w:rPr>
+            </w:pPr>
+            <w:r>
+              <w:rPr>
+                <w:rFonts w:ascii="HelveticaNeueLTStd-Roman" w:hAnsi="HelveticaNeueLTStd-Roman" w:cs="HelveticaNeueLTStd-Roman"/>
+                <w:kern w:val="0"/>
+                <w:sz w:val="20"/>
+                <w:szCs w:val="20"/>
+              </w:rPr>
+              <w:t>-100</w:t>
+            </w:r>
+            <w:r>
+              <w:rPr>
+                <w:rFonts w:ascii="HelveticaNeueLTStd-Roman" w:hAnsi="HelveticaNeueLTStd-Roman" w:cs="HelveticaNeueLTStd-Roman"/>
+                <w:kern w:val="0"/>
+                <w:sz w:val="20"/>
+                <w:szCs w:val="20"/>
+              </w:rPr>
+              <w:t>,0</w:t>
+            </w:r>
+            <w:r>
+              <w:rPr>
+                <w:rFonts w:ascii="HelveticaNeueLTStd-Roman" w:hAnsi="HelveticaNeueLTStd-Roman" w:cs="HelveticaNeueLTStd-Roman"/>
+                <w:kern w:val="0"/>
+                <w:sz w:val="20"/>
+                <w:szCs w:val="20"/>
+              </w:rPr>
+              <w:t>0</w:t>
+            </w:r>
+            <w:r>
+              <w:rPr>
+                <w:rFonts w:ascii="HelveticaNeueLTStd-Roman" w:hAnsi="HelveticaNeueLTStd-Roman" w:cs="HelveticaNeueLTStd-Roman"/>
+                <w:kern w:val="0"/>
+                <w:sz w:val="20"/>
+                <w:szCs w:val="20"/>
+              </w:rPr>
+              <w:t xml:space="preserve"> €</w:t>
+            </w:r>
+          </w:p>
+          <w:p>
+            <w:pPr>
+              <w:jc w:val="right"/>
+              <w:rPr>
+                <w:rFonts w:ascii="HelveticaNeueLTStd-Roman" w:hAnsi="HelveticaNeueLTStd-Roman" w:cs="HelveticaNeueLTStd-Roman"/>
+                <w:kern w:val="0"/>
+                <w:sz w:val="20"/>
+                <w:szCs w:val="20"/>
+              </w:rPr>
+            </w:pPr>
+            <w:r>
+              <w:rPr>
+                <w:rFonts w:ascii="HelveticaNeueLTStd-Roman" w:hAnsi="HelveticaNeueLTStd-Roman" w:cs="HelveticaNeueLTStd-Roman"/>
+                <w:kern w:val="0"/>
+                <w:sz w:val="20"/>
+                <w:szCs w:val="20"/>
+              </w:rPr>
+              <w:t>-50</w:t>
+            </w:r>
+            <w:r>
+              <w:rPr>
+                <w:rFonts w:ascii="HelveticaNeueLTStd-Roman" w:hAnsi="HelveticaNeueLTStd-Roman" w:cs="HelveticaNeueLTStd-Roman"/>
+                <w:kern w:val="0"/>
+                <w:sz w:val="20"/>
+                <w:szCs w:val="20"/>
+              </w:rPr>
+              <w:t>,0</w:t>
+            </w:r>
+            <w:r>
+              <w:rPr>
+                <w:rFonts w:ascii="HelveticaNeueLTStd-Roman" w:hAnsi="HelveticaNeueLTStd-Roman" w:cs="HelveticaNeueLTStd-Roman"/>
+                <w:kern w:val="0"/>
+                <w:sz w:val="20"/>
+                <w:szCs w:val="20"/>
+              </w:rPr>
+              <w:t>0</w:t>
+            </w:r>
+            <w:r>
+              <w:rPr>
+                <w:rFonts w:ascii="HelveticaNeueLTStd-Roman" w:hAnsi="HelveticaNeueLTStd-Roman" w:cs="HelveticaNeueLTStd-Roman"/>
+                <w:kern w:val="0"/>
+                <w:sz w:val="20"/>
+                <w:szCs w:val="20"/>
+              </w:rPr>
+              <w:t xml:space="preserve"> €</w:t>
+            </w:r>
           </w:p>
         </w:tc>
       </w:tr>
       <w:tr>
-        <w:tc>
-          <w:tcPr>
-            <w:tcW w:w="1250" w:type="pct"/>
+        <w:tblPrEx>
+          <w:tblCellMar>
+            <w:left w:w="85" w:type="dxa"/>
+            <w:right w:w="85" w:type="dxa"/>
+          </w:tblCellMar>
+        </w:tblPrEx>
+        <w:trPr>
+          <w:gridBefore w:val="1"/>
+          <w:wBefore w:w="4" w:type="pct"/>
+        </w:trPr>
+        <w:tc>
+          <w:tcPr>
+            <w:tcW w:w="1351" w:type="pct"/>
             <w:tcBorders>
               <w:top w:val="single" w:sz="6" w:space="0" w:color="A6A6A6" w:themeColor="background1" w:themeShade="A6"/>
               <w:left w:val="single" w:sz="6" w:space="0" w:color="A6A6A6" w:themeColor="background1" w:themeShade="A6"/>
-              <w:bottom w:val="single" w:sz="6" w:space="0" w:color="A6A6A6" w:themeColor="background1" w:themeShade="A6"/>
+              <w:bottom w:val="single" w:sz="12" w:space="0" w:color="407C2E"/>
               <w:right w:val="nil"/>
             </w:tcBorders>
             <w:tcMar>
@@ -4870,17 +4975,17 @@
                 <w:sz w:val="20"/>
                 <w:szCs w:val="20"/>
               </w:rPr>
-              <w:t>Emiratos Árabes Unidos</w:t>
-            </w:r>
-          </w:p>
-        </w:tc>
-        <w:tc>
-          <w:tcPr>
-            <w:tcW w:w="3000" w:type="pct"/>
+              <w:t>Financiación máxima concedida</w:t>
+            </w:r>
+          </w:p>
+        </w:tc>
+        <w:tc>
+          <w:tcPr>
+            <w:tcW w:w="2894" w:type="pct"/>
             <w:tcBorders>
               <w:top w:val="single" w:sz="6" w:space="0" w:color="A6A6A6" w:themeColor="background1" w:themeShade="A6"/>
               <w:left w:val="nil"/>
-              <w:bottom w:val="single" w:sz="6" w:space="0" w:color="A6A6A6" w:themeColor="background1" w:themeShade="A6"/>
+              <w:bottom w:val="single" w:sz="12" w:space="0" w:color="407C2E"/>
               <w:right w:val="nil"/>
             </w:tcBorders>
             <w:tcMar>
@@ -4890,232 +4995,24 @@
           </w:tcPr>
           <w:p>
             <w:pPr>
-              <w:spacing w:after="30"/>
               <w:jc w:val="right"/>
-            </w:pPr>
-            <w:r>
-              <w:rPr>
-                <w:rFonts w:ascii="HelveticaNeueLTStd-MdCn" w:hAnsi="HelveticaNeueLTStd-MdCn" w:cs="HelveticaNeueLTStd-MdCn"/>
-                <w:color w:val="7C7C7C"/>
-                <w:kern w:val="0"/>
-                <w:sz w:val="20"/>
-                <w:szCs w:val="20"/>
-              </w:rPr>
-              <w:t>Manut</w:t>
-            </w:r>
-            <w:r>
-              <w:rPr>
-                <w:rFonts w:ascii="HelveticaNeueLTStd-MdCn" w:hAnsi="HelveticaNeueLTStd-MdCn" w:cs="HelveticaNeueLTStd-MdCn"/>
-                <w:color w:val="7C7C7C"/>
-                <w:kern w:val="0"/>
-                <w:sz w:val="20"/>
-                <w:szCs w:val="20"/>
-              </w:rPr>
-              <w:t>ención</w:t>
-            </w:r>
-            <w:r>
-              <w:rPr>
-                <w:rFonts w:ascii="HelveticaNeueLTStd-MdCn" w:hAnsi="HelveticaNeueLTStd-MdCn" w:cs="HelveticaNeueLTStd-MdCn"/>
-                <w:color w:val="7C7C7C"/>
-                <w:kern w:val="0"/>
-                <w:sz w:val="20"/>
-                <w:szCs w:val="20"/>
-              </w:rPr>
-              <w:t xml:space="preserve"> [</w:t>
-            </w:r>
-            <w:r>
-              <w:rPr>
-                <w:rFonts w:ascii="HelveticaNeueLTStd-MdCn" w:hAnsi="HelveticaNeueLTStd-MdCn" w:cs="HelveticaNeueLTStd-MdCn"/>
-                <w:color w:val="7C7C7C"/>
-                <w:kern w:val="0"/>
-                <w:sz w:val="20"/>
-                <w:szCs w:val="20"/>
-              </w:rPr>
-              <w:t xml:space="preserve"> </w:t>
-            </w:r>
-            <w:r>
-              <w:rPr>
-                <w:rFonts w:ascii="HelveticaNeueLTStd-MdCn" w:hAnsi="HelveticaNeueLTStd-MdCn" w:cs="HelveticaNeueLTStd-MdCn"/>
-                <w:color w:val="7C7C7C"/>
-                <w:kern w:val="0"/>
-                <w:sz w:val="20"/>
-                <w:szCs w:val="20"/>
-              </w:rPr>
-              <w:t>2 × 96,76</w:t>
-            </w:r>
-            <w:r>
-              <w:rPr>
-                <w:rFonts w:ascii="HelveticaNeueLTStd-MdCn" w:hAnsi="HelveticaNeueLTStd-MdCn" w:cs="HelveticaNeueLTStd-MdCn"/>
-                <w:color w:val="7C7C7C"/>
-                <w:kern w:val="0"/>
-                <w:sz w:val="20"/>
-                <w:szCs w:val="20"/>
-              </w:rPr>
-              <w:t xml:space="preserve"> </w:t>
-            </w:r>
-            <w:r>
-              <w:rPr>
-                <w:rFonts w:ascii="HelveticaNeueLTStd-MdCn" w:hAnsi="HelveticaNeueLTStd-MdCn" w:cs="HelveticaNeueLTStd-MdCn"/>
-                <w:color w:val="7C7C7C"/>
-                <w:kern w:val="0"/>
-                <w:sz w:val="20"/>
-                <w:szCs w:val="20"/>
-              </w:rPr>
-              <w:t>€</w:t>
-            </w:r>
-            <w:r>
-              <w:rPr>
-                <w:rFonts w:ascii="HelveticaNeueLTStd-MdCn" w:hAnsi="HelveticaNeueLTStd-MdCn" w:cs="HelveticaNeueLTStd-MdCn"/>
-                <w:color w:val="7C7C7C"/>
-                <w:kern w:val="0"/>
-                <w:sz w:val="20"/>
-                <w:szCs w:val="20"/>
-              </w:rPr>
-              <w:t xml:space="preserve"> ]</w:t>
-            </w:r>
-          </w:p>
-          <w:p>
-            <w:pPr>
-              <w:jc w:val="right"/>
-              <w:rPr>
-                <w:rFonts w:ascii="HelveticaNeueLTStd-MdCn" w:hAnsi="HelveticaNeueLTStd-MdCn" w:cs="HelveticaNeueLTStd-MdCn"/>
-                <w:color w:val="7C7C7C"/>
-                <w:kern w:val="0"/>
-                <w:sz w:val="20"/>
-                <w:szCs w:val="20"/>
-              </w:rPr>
-            </w:pPr>
-            <w:r>
-              <w:rPr>
-                <w:rFonts w:ascii="HelveticaNeueLTStd-MdCn" w:hAnsi="HelveticaNeueLTStd-MdCn" w:cs="HelveticaNeueLTStd-MdCn"/>
-                <w:color w:val="7C7C7C"/>
-                <w:kern w:val="0"/>
-                <w:sz w:val="20"/>
-                <w:szCs w:val="20"/>
-              </w:rPr>
-              <w:t>Aloj</w:t>
-            </w:r>
-            <w:r>
-              <w:rPr>
-                <w:rFonts w:ascii="HelveticaNeueLTStd-MdCn" w:hAnsi="HelveticaNeueLTStd-MdCn" w:cs="HelveticaNeueLTStd-MdCn"/>
-                <w:color w:val="7C7C7C"/>
-                <w:kern w:val="0"/>
-                <w:sz w:val="20"/>
-                <w:szCs w:val="20"/>
-              </w:rPr>
-              <w:t>amiento</w:t>
-            </w:r>
-            <w:r>
-              <w:rPr>
-                <w:rFonts w:ascii="HelveticaNeueLTStd-MdCn" w:hAnsi="HelveticaNeueLTStd-MdCn" w:cs="HelveticaNeueLTStd-MdCn"/>
-                <w:color w:val="7C7C7C"/>
-                <w:kern w:val="0"/>
-                <w:sz w:val="20"/>
-                <w:szCs w:val="20"/>
-              </w:rPr>
-              <w:t xml:space="preserve"> </w:t>
-            </w:r>
-            <w:proofErr w:type="spellStart"/>
-            <w:r>
-              <w:rPr>
-                <w:rFonts w:ascii="HelveticaNeueLTStd-MdCn" w:hAnsi="HelveticaNeueLTStd-MdCn" w:cs="HelveticaNeueLTStd-MdCn"/>
-                <w:color w:val="7C7C7C"/>
-                <w:kern w:val="0"/>
-                <w:sz w:val="20"/>
-                <w:szCs w:val="20"/>
-              </w:rPr>
-              <w:t>máx</w:t>
-            </w:r>
-            <w:proofErr w:type="spellEnd"/>
-            <w:r>
-              <w:rPr>
-                <w:rFonts w:ascii="HelveticaNeueLTStd-MdCn" w:hAnsi="HelveticaNeueLTStd-MdCn" w:cs="HelveticaNeueLTStd-MdCn"/>
-                <w:color w:val="7C7C7C"/>
-                <w:kern w:val="0"/>
-                <w:sz w:val="20"/>
-                <w:szCs w:val="20"/>
-              </w:rPr>
-              <w:t>:</w:t>
-            </w:r>
-            <w:r>
-              <w:rPr>
-                <w:rFonts w:ascii="HelveticaNeueLTStd-MdCn" w:hAnsi="HelveticaNeueLTStd-MdCn" w:cs="HelveticaNeueLTStd-MdCn"/>
-                <w:color w:val="7C7C7C"/>
-                <w:kern w:val="0"/>
-                <w:sz w:val="20"/>
-                <w:szCs w:val="20"/>
-              </w:rPr>
-              <w:t xml:space="preserve"> </w:t>
-            </w:r>
-            <w:r>
-              <w:rPr>
-                <w:rFonts w:ascii="HelveticaNeueLTStd-MdCn" w:hAnsi="HelveticaNeueLTStd-MdCn" w:cs="HelveticaNeueLTStd-MdCn"/>
-                <w:color w:val="7C7C7C"/>
-                <w:kern w:val="0"/>
-                <w:sz w:val="20"/>
-                <w:szCs w:val="20"/>
-              </w:rPr>
-              <w:t>2</w:t>
-            </w:r>
-            <w:r>
-              <w:rPr>
-                <w:rFonts w:ascii="HelveticaNeueLTStd-MdCn" w:hAnsi="HelveticaNeueLTStd-MdCn" w:cs="HelveticaNeueLTStd-MdCn"/>
-                <w:color w:val="7C7C7C"/>
-                <w:kern w:val="0"/>
-                <w:sz w:val="20"/>
-                <w:szCs w:val="20"/>
-              </w:rPr>
-              <w:t xml:space="preserve"> × </w:t>
-            </w:r>
-            <w:r>
-              <w:rPr>
-                <w:rFonts w:ascii="HelveticaNeueLTStd-MdCn" w:hAnsi="HelveticaNeueLTStd-MdCn" w:cs="HelveticaNeueLTStd-MdCn"/>
-                <w:color w:val="7C7C7C"/>
-                <w:kern w:val="0"/>
-                <w:sz w:val="20"/>
-                <w:szCs w:val="20"/>
-              </w:rPr>
-              <w:t>159,87</w:t>
-            </w:r>
-            <w:r>
-              <w:rPr>
-                <w:rFonts w:ascii="HelveticaNeueLTStd-MdCn" w:hAnsi="HelveticaNeueLTStd-MdCn" w:cs="HelveticaNeueLTStd-MdCn"/>
-                <w:color w:val="7C7C7C"/>
-                <w:kern w:val="0"/>
-                <w:sz w:val="20"/>
-                <w:szCs w:val="20"/>
-              </w:rPr>
-              <w:t xml:space="preserve"> = </w:t>
-            </w:r>
-            <w:r>
-              <w:rPr>
-                <w:rFonts w:ascii="HelveticaNeueLTStd-MdCn" w:hAnsi="HelveticaNeueLTStd-MdCn" w:cs="HelveticaNeueLTStd-MdCn"/>
-                <w:color w:val="7C7C7C"/>
-                <w:kern w:val="0"/>
-                <w:sz w:val="20"/>
-                <w:szCs w:val="20"/>
-              </w:rPr>
-              <w:t>319,74</w:t>
-            </w:r>
-            <w:r>
-              <w:rPr>
-                <w:rFonts w:ascii="HelveticaNeueLTStd-MdCn" w:hAnsi="HelveticaNeueLTStd-MdCn" w:cs="HelveticaNeueLTStd-MdCn"/>
-                <w:color w:val="7C7C7C"/>
-                <w:kern w:val="0"/>
-                <w:sz w:val="20"/>
-                <w:szCs w:val="20"/>
-              </w:rPr>
-              <w:t xml:space="preserve"> €</w:t>
-            </w:r>
-          </w:p>
-        </w:tc>
-        <w:tc>
-          <w:tcPr>
-            <w:tcW w:w="750" w:type="pct"/>
+              <w:rPr>
+                <w:rFonts w:ascii="HelveticaNeueLTStd-MdCn" w:hAnsi="HelveticaNeueLTStd-MdCn" w:cs="HelveticaNeueLTStd-MdCn"/>
+                <w:color w:val="7C7C7C"/>
+                <w:kern w:val="0"/>
+                <w:sz w:val="20"/>
+                <w:szCs w:val="20"/>
+              </w:rPr>
+            </w:pPr>
+          </w:p>
+        </w:tc>
+        <w:tc>
+          <w:tcPr>
+            <w:tcW w:w="751" w:type="pct"/>
             <w:tcBorders>
               <w:top w:val="single" w:sz="6" w:space="0" w:color="A6A6A6" w:themeColor="background1" w:themeShade="A6"/>
               <w:left w:val="nil"/>
-              <w:bottom w:val="single" w:sz="6" w:space="0" w:color="A6A6A6" w:themeColor="background1" w:themeShade="A6"/>
+              <w:bottom w:val="single" w:sz="12" w:space="0" w:color="407C2E"/>
               <w:right w:val="single" w:sz="6" w:space="0" w:color="A6A6A6" w:themeColor="background1" w:themeShade="A6"/>
             </w:tcBorders>
             <w:tcMar>
@@ -5125,12 +5022,13 @@
           </w:tcPr>
           <w:p>
             <w:pPr>
-              <w:spacing w:before="20" w:after="30"/>
               <w:jc w:val="right"/>
               <w:rPr>
+                <w:rFonts w:ascii="HelveticaNeueLTStd-MdCn" w:hAnsi="HelveticaNeueLTStd-MdCn" w:cs="HelveticaNeueLTStd-MdCn"/>
                 <w:i/>
                 <w:iCs/>
                 <w:color w:val="7C7C7C"/>
+                <w:kern w:val="0"/>
                 <w:sz w:val="18"/>
                 <w:szCs w:val="18"/>
               </w:rPr>
@@ -5138,40 +5036,60 @@
             <w:r>
               <w:rPr>
                 <w:rFonts w:ascii="HelveticaNeueLTStd-Roman" w:hAnsi="HelveticaNeueLTStd-Roman" w:cs="HelveticaNeueLTStd-Roman"/>
-                <w:i/>
-                <w:iCs/>
-                <w:color w:val="7C7C7C"/>
-                <w:kern w:val="0"/>
-                <w:sz w:val="18"/>
-                <w:szCs w:val="18"/>
-              </w:rPr>
-              <w:t>193,52 €</w:t>
-            </w:r>
-          </w:p>
-          <w:p>
-            <w:pPr>
-              <w:jc w:val="right"/>
-              <w:rPr>
-                <w:rFonts w:ascii="HelveticaNeueLTStd-MdCn" w:hAnsi="HelveticaNeueLTStd-MdCn" w:cs="HelveticaNeueLTStd-MdCn"/>
-                <w:i/>
-                <w:iCs/>
-                <w:color w:val="7C7C7C"/>
-                <w:kern w:val="0"/>
-                <w:sz w:val="18"/>
-                <w:szCs w:val="18"/>
-              </w:rPr>
-            </w:pPr>
+                <w:kern w:val="0"/>
+                <w:sz w:val="20"/>
+                <w:szCs w:val="20"/>
+              </w:rPr>
+              <w:t>7.000</w:t>
+            </w:r>
+            <w:r>
+              <w:rPr>
+                <w:rFonts w:ascii="HelveticaNeueLTStd-Roman" w:hAnsi="HelveticaNeueLTStd-Roman" w:cs="HelveticaNeueLTStd-Roman"/>
+                <w:kern w:val="0"/>
+                <w:sz w:val="20"/>
+                <w:szCs w:val="20"/>
+              </w:rPr>
+              <w:t>,0</w:t>
+            </w:r>
+            <w:r>
+              <w:rPr>
+                <w:rFonts w:ascii="HelveticaNeueLTStd-Roman" w:hAnsi="HelveticaNeueLTStd-Roman" w:cs="HelveticaNeueLTStd-Roman"/>
+                <w:kern w:val="0"/>
+                <w:sz w:val="20"/>
+                <w:szCs w:val="20"/>
+              </w:rPr>
+              <w:t>0</w:t>
+            </w:r>
+            <w:r>
+              <w:rPr>
+                <w:rFonts w:ascii="HelveticaNeueLTStd-Roman" w:hAnsi="HelveticaNeueLTStd-Roman" w:cs="HelveticaNeueLTStd-Roman"/>
+                <w:kern w:val="0"/>
+                <w:sz w:val="20"/>
+                <w:szCs w:val="20"/>
+              </w:rPr>
+              <w:t xml:space="preserve"> €</w:t>
+            </w:r>
           </w:p>
         </w:tc>
       </w:tr>
       <w:tr>
-        <w:tc>
-          <w:tcPr>
-            <w:tcW w:w="1250" w:type="pct"/>
-            <w:tcBorders>
-              <w:top w:val="single" w:sz="6" w:space="0" w:color="A6A6A6" w:themeColor="background1" w:themeShade="A6"/>
-              <w:left w:val="single" w:sz="6" w:space="0" w:color="A6A6A6" w:themeColor="background1" w:themeShade="A6"/>
-              <w:bottom w:val="single" w:sz="6" w:space="0" w:color="A6A6A6" w:themeColor="background1" w:themeShade="A6"/>
+        <w:tblPrEx>
+          <w:tblCellMar>
+            <w:left w:w="85" w:type="dxa"/>
+            <w:right w:w="85" w:type="dxa"/>
+          </w:tblCellMar>
+        </w:tblPrEx>
+        <w:trPr>
+          <w:gridBefore w:val="1"/>
+          <w:wBefore w:w="4" w:type="pct"/>
+        </w:trPr>
+        <w:tc>
+          <w:tcPr>
+            <w:tcW w:w="1351" w:type="pct"/>
+            <w:tcBorders>
+              <w:top w:val="single" w:sz="12" w:space="0" w:color="407C2E"/>
+              <w:left w:val="single" w:sz="12" w:space="0" w:color="407C2E"/>
+              <w:bottom w:val="single" w:sz="12" w:space="0" w:color="407C2E"/>
               <w:right w:val="nil"/>
             </w:tcBorders>
             <w:tcMar>
@@ -5191,25 +5109,15 @@
                 <w:szCs w:val="20"/>
               </w:rPr>
             </w:pPr>
-            <w:r>
-              <w:rPr>
-                <w:rFonts w:ascii="HelveticaNeueLTStd-MdCn" w:hAnsi="HelveticaNeueLTStd-MdCn" w:cs="HelveticaNeueLTStd-MdCn"/>
-                <w:color w:val="407C2E"/>
-                <w:kern w:val="0"/>
-                <w:sz w:val="20"/>
-                <w:szCs w:val="20"/>
-              </w:rPr>
-              <w:t>España (vuelta)</w:t>
-            </w:r>
-          </w:p>
-        </w:tc>
-        <w:tc>
-          <w:tcPr>
-            <w:tcW w:w="3000" w:type="pct"/>
-            <w:tcBorders>
-              <w:top w:val="single" w:sz="6" w:space="0" w:color="A6A6A6" w:themeColor="background1" w:themeShade="A6"/>
+          </w:p>
+        </w:tc>
+        <w:tc>
+          <w:tcPr>
+            <w:tcW w:w="2894" w:type="pct"/>
+            <w:tcBorders>
+              <w:top w:val="single" w:sz="12" w:space="0" w:color="407C2E"/>
               <w:left w:val="nil"/>
-              <w:bottom w:val="single" w:sz="6" w:space="0" w:color="A6A6A6" w:themeColor="background1" w:themeShade="A6"/>
+              <w:bottom w:val="single" w:sz="12" w:space="0" w:color="407C2E"/>
               <w:right w:val="nil"/>
             </w:tcBorders>
             <w:tcMar>
@@ -5219,203 +5127,43 @@
           </w:tcPr>
           <w:p>
             <w:pPr>
-              <w:spacing w:after="30"/>
               <w:jc w:val="right"/>
-            </w:pPr>
-            <w:r>
-              <w:rPr>
-                <w:rFonts w:ascii="HelveticaNeueLTStd-MdCn" w:hAnsi="HelveticaNeueLTStd-MdCn" w:cs="HelveticaNeueLTStd-MdCn"/>
-                <w:color w:val="7C7C7C"/>
-                <w:kern w:val="0"/>
-                <w:sz w:val="20"/>
-                <w:szCs w:val="20"/>
-              </w:rPr>
-              <w:t>Manut</w:t>
-            </w:r>
-            <w:r>
-              <w:rPr>
-                <w:rFonts w:ascii="HelveticaNeueLTStd-MdCn" w:hAnsi="HelveticaNeueLTStd-MdCn" w:cs="HelveticaNeueLTStd-MdCn"/>
-                <w:color w:val="7C7C7C"/>
-                <w:kern w:val="0"/>
-                <w:sz w:val="20"/>
-                <w:szCs w:val="20"/>
-              </w:rPr>
-              <w:t>ención</w:t>
-            </w:r>
-            <w:r>
-              <w:rPr>
-                <w:rFonts w:ascii="HelveticaNeueLTStd-MdCn" w:hAnsi="HelveticaNeueLTStd-MdCn" w:cs="HelveticaNeueLTStd-MdCn"/>
-                <w:color w:val="7C7C7C"/>
-                <w:kern w:val="0"/>
-                <w:sz w:val="20"/>
-                <w:szCs w:val="20"/>
-              </w:rPr>
-              <w:t xml:space="preserve"> [ </w:t>
-            </w:r>
-            <w:r>
-              <w:rPr>
-                <w:rFonts w:ascii="HelveticaNeueLTStd-MdCn" w:hAnsi="HelveticaNeueLTStd-MdCn" w:cs="HelveticaNeueLTStd-MdCn"/>
-                <w:color w:val="7C7C7C"/>
-                <w:kern w:val="0"/>
-                <w:sz w:val="20"/>
-                <w:szCs w:val="20"/>
-              </w:rPr>
-              <w:t>1</w:t>
-            </w:r>
-            <w:r>
-              <w:rPr>
-                <w:rFonts w:ascii="HelveticaNeueLTStd-MdCn" w:hAnsi="HelveticaNeueLTStd-MdCn" w:cs="HelveticaNeueLTStd-MdCn"/>
-                <w:color w:val="7C7C7C"/>
-                <w:kern w:val="0"/>
-                <w:sz w:val="20"/>
-                <w:szCs w:val="20"/>
-              </w:rPr>
-              <w:t>,5</w:t>
-            </w:r>
-            <w:r>
-              <w:rPr>
-                <w:rFonts w:ascii="HelveticaNeueLTStd-MdCn" w:hAnsi="HelveticaNeueLTStd-MdCn" w:cs="HelveticaNeueLTStd-MdCn"/>
-                <w:color w:val="7C7C7C"/>
-                <w:kern w:val="0"/>
-                <w:sz w:val="20"/>
-                <w:szCs w:val="20"/>
-              </w:rPr>
-              <w:t xml:space="preserve"> × 37,40 €</w:t>
-            </w:r>
-            <w:r>
-              <w:rPr>
-                <w:rFonts w:ascii="HelveticaNeueLTStd-MdCn" w:hAnsi="HelveticaNeueLTStd-MdCn" w:cs="HelveticaNeueLTStd-MdCn"/>
-                <w:color w:val="7C7C7C"/>
-                <w:kern w:val="0"/>
-                <w:sz w:val="20"/>
-                <w:szCs w:val="20"/>
-              </w:rPr>
-              <w:t xml:space="preserve"> ]</w:t>
-            </w:r>
-          </w:p>
-          <w:p>
-            <w:pPr>
-              <w:jc w:val="right"/>
-              <w:rPr>
-                <w:rFonts w:ascii="HelveticaNeueLTStd-MdCn" w:hAnsi="HelveticaNeueLTStd-MdCn" w:cs="HelveticaNeueLTStd-MdCn"/>
-                <w:color w:val="7C7C7C"/>
-                <w:kern w:val="0"/>
-                <w:sz w:val="20"/>
-                <w:szCs w:val="20"/>
-              </w:rPr>
-            </w:pPr>
-            <w:r>
-              <w:rPr>
-                <w:rFonts w:ascii="HelveticaNeueLTStd-MdCn" w:hAnsi="HelveticaNeueLTStd-MdCn" w:cs="HelveticaNeueLTStd-MdCn"/>
-                <w:color w:val="7C7C7C"/>
-                <w:kern w:val="0"/>
-                <w:sz w:val="20"/>
-                <w:szCs w:val="20"/>
-              </w:rPr>
-              <w:t>Aloj</w:t>
-            </w:r>
-            <w:r>
-              <w:rPr>
-                <w:rFonts w:ascii="HelveticaNeueLTStd-MdCn" w:hAnsi="HelveticaNeueLTStd-MdCn" w:cs="HelveticaNeueLTStd-MdCn"/>
-                <w:color w:val="7C7C7C"/>
-                <w:kern w:val="0"/>
-                <w:sz w:val="20"/>
-                <w:szCs w:val="20"/>
-              </w:rPr>
-              <w:t>amiento</w:t>
-            </w:r>
-            <w:r>
-              <w:rPr>
-                <w:rFonts w:ascii="HelveticaNeueLTStd-MdCn" w:hAnsi="HelveticaNeueLTStd-MdCn" w:cs="HelveticaNeueLTStd-MdCn"/>
-                <w:color w:val="7C7C7C"/>
-                <w:kern w:val="0"/>
-                <w:sz w:val="20"/>
-                <w:szCs w:val="20"/>
-              </w:rPr>
-              <w:t xml:space="preserve"> </w:t>
-            </w:r>
-            <w:proofErr w:type="spellStart"/>
-            <w:r>
-              <w:rPr>
-                <w:rFonts w:ascii="HelveticaNeueLTStd-MdCn" w:hAnsi="HelveticaNeueLTStd-MdCn" w:cs="HelveticaNeueLTStd-MdCn"/>
-                <w:color w:val="7C7C7C"/>
-                <w:kern w:val="0"/>
-                <w:sz w:val="20"/>
-                <w:szCs w:val="20"/>
-              </w:rPr>
-              <w:t>máx</w:t>
-            </w:r>
-            <w:proofErr w:type="spellEnd"/>
-            <w:r>
-              <w:rPr>
-                <w:rFonts w:ascii="HelveticaNeueLTStd-MdCn" w:hAnsi="HelveticaNeueLTStd-MdCn" w:cs="HelveticaNeueLTStd-MdCn"/>
-                <w:color w:val="7C7C7C"/>
+              <w:rPr>
+                <w:rFonts w:ascii="HelveticaNeueLTStd-MdCn" w:hAnsi="HelveticaNeueLTStd-MdCn" w:cs="HelveticaNeueLTStd-MdCn"/>
+                <w:color w:val="7C7C7C"/>
+                <w:kern w:val="0"/>
+                <w:sz w:val="20"/>
+                <w:szCs w:val="20"/>
+              </w:rPr>
+            </w:pPr>
+            <w:r>
+              <w:rPr>
+                <w:rFonts w:ascii="HelveticaNeueLTStd-MdCn" w:hAnsi="HelveticaNeueLTStd-MdCn" w:cs="HelveticaNeueLTStd-MdCn"/>
+                <w:kern w:val="0"/>
+                <w:sz w:val="20"/>
+                <w:szCs w:val="20"/>
+              </w:rPr>
+              <w:t>RESULTADO DE LA LIQUIDACIÓN</w:t>
+            </w:r>
+            <w:r>
+              <w:rPr>
+                <w:rFonts w:ascii="HelveticaNeueLTStd-MdCn" w:hAnsi="HelveticaNeueLTStd-MdCn" w:cs="HelveticaNeueLTStd-MdCn"/>
                 <w:kern w:val="0"/>
                 <w:sz w:val="20"/>
                 <w:szCs w:val="20"/>
               </w:rPr>
               <w:t>:</w:t>
             </w:r>
-            <w:r>
-              <w:rPr>
-                <w:rFonts w:ascii="HelveticaNeueLTStd-MdCn" w:hAnsi="HelveticaNeueLTStd-MdCn" w:cs="HelveticaNeueLTStd-MdCn"/>
-                <w:color w:val="7C7C7C"/>
-                <w:kern w:val="0"/>
-                <w:sz w:val="20"/>
-                <w:szCs w:val="20"/>
-              </w:rPr>
-              <w:t xml:space="preserve"> 1 × </w:t>
-            </w:r>
-            <w:r>
-              <w:rPr>
-                <w:rFonts w:ascii="HelveticaNeueLTStd-MdCn" w:hAnsi="HelveticaNeueLTStd-MdCn" w:cs="HelveticaNeueLTStd-MdCn"/>
-                <w:color w:val="7C7C7C"/>
-                <w:kern w:val="0"/>
-                <w:sz w:val="20"/>
-                <w:szCs w:val="20"/>
-              </w:rPr>
-              <w:t>65,97</w:t>
-            </w:r>
-            <w:r>
-              <w:rPr>
-                <w:rFonts w:ascii="HelveticaNeueLTStd-MdCn" w:hAnsi="HelveticaNeueLTStd-MdCn" w:cs="HelveticaNeueLTStd-MdCn"/>
-                <w:color w:val="7C7C7C"/>
-                <w:kern w:val="0"/>
-                <w:sz w:val="20"/>
-                <w:szCs w:val="20"/>
-              </w:rPr>
-              <w:t xml:space="preserve"> € = </w:t>
-            </w:r>
-            <w:r>
-              <w:rPr>
-                <w:rFonts w:ascii="HelveticaNeueLTStd-MdCn" w:hAnsi="HelveticaNeueLTStd-MdCn" w:cs="HelveticaNeueLTStd-MdCn"/>
-                <w:color w:val="7C7C7C"/>
-                <w:kern w:val="0"/>
-                <w:sz w:val="20"/>
-                <w:szCs w:val="20"/>
-              </w:rPr>
-              <w:t xml:space="preserve">65,97 </w:t>
-            </w:r>
-            <w:r>
-              <w:rPr>
-                <w:rFonts w:ascii="HelveticaNeueLTStd-MdCn" w:hAnsi="HelveticaNeueLTStd-MdCn" w:cs="HelveticaNeueLTStd-MdCn"/>
-                <w:color w:val="7C7C7C"/>
-                <w:kern w:val="0"/>
-                <w:sz w:val="20"/>
-                <w:szCs w:val="20"/>
-              </w:rPr>
-              <w:t>€</w:t>
-            </w:r>
-          </w:p>
-        </w:tc>
-        <w:tc>
-          <w:tcPr>
-            <w:tcW w:w="750" w:type="pct"/>
-            <w:tcBorders>
-              <w:top w:val="single" w:sz="6" w:space="0" w:color="A6A6A6" w:themeColor="background1" w:themeShade="A6"/>
+          </w:p>
+        </w:tc>
+        <w:tc>
+          <w:tcPr>
+            <w:tcW w:w="751" w:type="pct"/>
+            <w:tcBorders>
+              <w:top w:val="single" w:sz="12" w:space="0" w:color="407C2E"/>
               <w:left w:val="nil"/>
-              <w:bottom w:val="single" w:sz="6" w:space="0" w:color="A6A6A6" w:themeColor="background1" w:themeShade="A6"/>
-              <w:right w:val="single" w:sz="6" w:space="0" w:color="A6A6A6" w:themeColor="background1" w:themeShade="A6"/>
+              <w:bottom w:val="single" w:sz="12" w:space="0" w:color="407C2E"/>
+              <w:right w:val="single" w:sz="12" w:space="0" w:color="407C2E"/>
             </w:tcBorders>
             <w:tcMar>
               <w:left w:w="85" w:type="dxa"/>
@@ -5424,411 +5172,443 @@
           </w:tcPr>
           <w:p>
             <w:pPr>
-              <w:spacing w:before="20" w:after="30"/>
               <w:jc w:val="right"/>
               <w:rPr>
-                <w:i/>
-                <w:iCs/>
-                <w:color w:val="7C7C7C"/>
-                <w:sz w:val="18"/>
-                <w:szCs w:val="18"/>
-              </w:rPr>
-            </w:pPr>
-            <w:r>
-              <w:rPr>
-                <w:rFonts w:ascii="HelveticaNeueLTStd-Roman" w:hAnsi="HelveticaNeueLTStd-Roman" w:cs="HelveticaNeueLTStd-Roman"/>
-                <w:i/>
-                <w:iCs/>
-                <w:color w:val="7C7C7C"/>
-                <w:kern w:val="0"/>
-                <w:sz w:val="18"/>
-                <w:szCs w:val="18"/>
-              </w:rPr>
-              <w:t>56,10 €</w:t>
-            </w:r>
-          </w:p>
-          <w:p>
-            <w:pPr>
-              <w:rPr>
-                <w:rFonts w:ascii="HelveticaNeueLTStd-MdCn" w:hAnsi="HelveticaNeueLTStd-MdCn" w:cs="HelveticaNeueLTStd-MdCn"/>
-                <w:i/>
-                <w:iCs/>
-                <w:color w:val="7C7C7C"/>
-                <w:kern w:val="0"/>
-                <w:sz w:val="18"/>
-                <w:szCs w:val="18"/>
-              </w:rPr>
-            </w:pPr>
-          </w:p>
-        </w:tc>
-      </w:tr>
-      <w:tr>
-        <w:tc>
-          <w:tcPr>
-            <w:tcW w:w="4250" w:type="pct"/>
-            <w:gridSpan w:val="2"/>
-            <w:tcBorders>
-              <w:top w:val="single" w:sz="6" w:space="0" w:color="A6A6A6" w:themeColor="background1" w:themeShade="A6"/>
-              <w:left w:val="single" w:sz="6" w:space="0" w:color="A6A6A6" w:themeColor="background1" w:themeShade="A6"/>
-              <w:bottom w:val="single" w:sz="6" w:space="0" w:color="A6A6A6" w:themeColor="background1" w:themeShade="A6"/>
-              <w:right w:val="nil"/>
-            </w:tcBorders>
-            <w:shd w:val="clear" w:color="auto" w:fill="FFFFFF" w:themeFill="background1"/>
-            <w:tcMar>
-              <w:top w:w="28" w:type="dxa"/>
-              <w:left w:w="85" w:type="dxa"/>
-              <w:bottom w:w="28" w:type="dxa"/>
-              <w:right w:w="85" w:type="dxa"/>
-            </w:tcMar>
-          </w:tcPr>
-          <w:p>
-            <w:pPr>
-              <w:spacing w:before="30" w:after="30"/>
-              <w:jc w:val="right"/>
-            </w:pPr>
-            <w:r>
-              <w:rPr>
-                <w:rFonts w:ascii="HelveticaNeueLTStd-MdCn" w:hAnsi="HelveticaNeueLTStd-MdCn" w:cs="HelveticaNeueLTStd-MdCn"/>
-                <w:color w:val="7C7C7C"/>
-                <w:kern w:val="0"/>
-                <w:sz w:val="20"/>
-                <w:szCs w:val="20"/>
-              </w:rPr>
-              <w:t>TOTAL m</w:t>
-            </w:r>
-            <w:r>
-              <w:rPr>
-                <w:rFonts w:ascii="HelveticaNeueLTStd-MdCn" w:hAnsi="HelveticaNeueLTStd-MdCn" w:cs="HelveticaNeueLTStd-MdCn"/>
-                <w:color w:val="7C7C7C"/>
-                <w:kern w:val="0"/>
-                <w:sz w:val="20"/>
-                <w:szCs w:val="20"/>
-              </w:rPr>
-              <w:t>anut</w:t>
-            </w:r>
-            <w:r>
-              <w:rPr>
-                <w:rFonts w:ascii="HelveticaNeueLTStd-MdCn" w:hAnsi="HelveticaNeueLTStd-MdCn" w:cs="HelveticaNeueLTStd-MdCn"/>
-                <w:color w:val="7C7C7C"/>
-                <w:kern w:val="0"/>
-                <w:sz w:val="20"/>
-                <w:szCs w:val="20"/>
-              </w:rPr>
-              <w:t>ención:</w:t>
-            </w:r>
-          </w:p>
-          <w:p>
-            <w:pPr>
-              <w:spacing w:before="30" w:after="30"/>
-              <w:jc w:val="right"/>
-              <w:rPr>
-                <w:rFonts w:ascii="HelveticaNeueLTStd-It" w:hAnsi="HelveticaNeueLTStd-It" w:cs="HelveticaNeueLTStd-It"/>
-                <w:i/>
-                <w:iCs/>
-                <w:color w:val="C60909"/>
-                <w:kern w:val="0"/>
-                <w:sz w:val="20"/>
-                <w:szCs w:val="20"/>
-              </w:rPr>
-            </w:pPr>
-            <w:r>
-              <w:rPr>
-                <w:rFonts w:ascii="HelveticaNeueLTStd-MdCn" w:hAnsi="HelveticaNeueLTStd-MdCn" w:cs="HelveticaNeueLTStd-MdCn"/>
-                <w:color w:val="7C7C7C"/>
-                <w:kern w:val="0"/>
-                <w:sz w:val="20"/>
-                <w:szCs w:val="20"/>
-              </w:rPr>
-              <w:t>Aloj</w:t>
-            </w:r>
-            <w:r>
-              <w:rPr>
-                <w:rFonts w:ascii="HelveticaNeueLTStd-MdCn" w:hAnsi="HelveticaNeueLTStd-MdCn" w:cs="HelveticaNeueLTStd-MdCn"/>
-                <w:color w:val="7C7C7C"/>
-                <w:kern w:val="0"/>
-                <w:sz w:val="20"/>
-                <w:szCs w:val="20"/>
-              </w:rPr>
-              <w:t>amiento</w:t>
-            </w:r>
-            <w:r>
-              <w:rPr>
-                <w:rFonts w:ascii="HelveticaNeueLTStd-MdCn" w:hAnsi="HelveticaNeueLTStd-MdCn" w:cs="HelveticaNeueLTStd-MdCn"/>
-                <w:color w:val="7C7C7C"/>
-                <w:kern w:val="0"/>
-                <w:sz w:val="20"/>
-                <w:szCs w:val="20"/>
-              </w:rPr>
-              <w:t xml:space="preserve"> [ máx</w:t>
-            </w:r>
-            <w:r>
-              <w:rPr>
-                <w:rFonts w:ascii="HelveticaNeueLTStd-MdCn" w:hAnsi="HelveticaNeueLTStd-MdCn" w:cs="HelveticaNeueLTStd-MdCn"/>
-                <w:color w:val="7C7C7C"/>
-                <w:kern w:val="0"/>
-                <w:sz w:val="20"/>
-                <w:szCs w:val="20"/>
-              </w:rPr>
-              <w:t xml:space="preserve">imo: 451,68 </w:t>
-            </w:r>
-            <w:r>
-              <w:rPr>
-                <w:rFonts w:ascii="HelveticaNeueLTStd-MdCn" w:hAnsi="HelveticaNeueLTStd-MdCn" w:cs="HelveticaNeueLTStd-MdCn"/>
-                <w:color w:val="7C7C7C"/>
-                <w:kern w:val="0"/>
-                <w:sz w:val="20"/>
-                <w:szCs w:val="20"/>
-              </w:rPr>
-              <w:t>€ ]</w:t>
-            </w:r>
-          </w:p>
-          <w:p>
-            <w:pPr>
-              <w:spacing w:before="30" w:after="30"/>
-              <w:jc w:val="right"/>
-            </w:pPr>
-            <w:r>
-              <w:rPr>
-                <w:rFonts w:ascii="HelveticaNeueLTStd-MdCn" w:hAnsi="HelveticaNeueLTStd-MdCn" w:cs="HelveticaNeueLTStd-MdCn"/>
-                <w:color w:val="7C7C7C"/>
-                <w:kern w:val="0"/>
-                <w:sz w:val="20"/>
-                <w:szCs w:val="20"/>
-              </w:rPr>
-              <w:t>Kilometraje [ 100 km × 0,26 € ]</w:t>
-            </w:r>
-          </w:p>
-          <w:p>
-            <w:pPr>
-              <w:jc w:val="right"/>
-              <w:rPr>
-                <w:rFonts w:ascii="HelveticaNeueLTStd-Roman" w:hAnsi="HelveticaNeueLTStd-Roman" w:cs="HelveticaNeueLTStd-Roman"/>
-                <w:color w:val="000000"/>
-                <w:kern w:val="0"/>
-                <w:sz w:val="20"/>
-                <w:szCs w:val="20"/>
-              </w:rPr>
-            </w:pPr>
-            <w:r>
-              <w:rPr>
-                <w:rFonts w:ascii="HelveticaNeueLTStd-MdCn" w:hAnsi="HelveticaNeueLTStd-MdCn" w:cs="HelveticaNeueLTStd-MdCn"/>
-                <w:color w:val="7C7C7C"/>
-                <w:kern w:val="0"/>
-                <w:sz w:val="20"/>
-                <w:szCs w:val="20"/>
-              </w:rPr>
-              <w:t xml:space="preserve">Avión / Tren / Autobús: </w:t>
-            </w:r>
-            <w:r>
-              <w:rPr>
-                <w:rFonts w:ascii="HelveticaNeueLTStd-Roman" w:hAnsi="HelveticaNeueLTStd-Roman" w:cs="HelveticaNeueLTStd-Roman"/>
-                <w:color w:val="000000"/>
-                <w:kern w:val="0"/>
-                <w:sz w:val="20"/>
-                <w:szCs w:val="20"/>
-              </w:rPr>
-              <w:t>Avión de Madrid a Tokio</w:t>
-            </w:r>
-          </w:p>
-          <w:p>
-            <w:pPr>
-              <w:jc w:val="right"/>
-            </w:pPr>
-            <w:r>
-              <w:rPr>
-                <w:rFonts w:ascii="HelveticaNeueLTStd-MdCn" w:hAnsi="HelveticaNeueLTStd-MdCn" w:cs="HelveticaNeueLTStd-MdCn"/>
-                <w:color w:val="7C7C7C"/>
-                <w:kern w:val="0"/>
-                <w:sz w:val="20"/>
-                <w:szCs w:val="20"/>
-              </w:rPr>
-              <w:t xml:space="preserve">Taxi: </w:t>
-            </w:r>
-            <w:r>
-              <w:rPr>
-                <w:rFonts w:ascii="HelveticaNeueLTStd-Roman" w:hAnsi="HelveticaNeueLTStd-Roman" w:cs="HelveticaNeueLTStd-Roman"/>
-                <w:color w:val="000000"/>
-                <w:kern w:val="0"/>
-                <w:sz w:val="20"/>
-                <w:szCs w:val="20"/>
-              </w:rPr>
-              <w:t>Taxi</w:t>
-            </w:r>
-          </w:p>
-        </w:tc>
-        <w:tc>
-          <w:tcPr>
-            <w:tcW w:w="750" w:type="pct"/>
-            <w:tcBorders>
-              <w:top w:val="single" w:sz="6" w:space="0" w:color="A6A6A6" w:themeColor="background1" w:themeShade="A6"/>
-              <w:left w:val="nil"/>
-              <w:bottom w:val="nil"/>
-              <w:right w:val="single" w:sz="6" w:space="0" w:color="A6A6A6" w:themeColor="background1" w:themeShade="A6"/>
-            </w:tcBorders>
-            <w:shd w:val="clear" w:color="auto" w:fill="FFFFFF" w:themeFill="background1"/>
-            <w:tcMar>
-              <w:top w:w="28" w:type="dxa"/>
-              <w:left w:w="85" w:type="dxa"/>
-              <w:bottom w:w="28" w:type="dxa"/>
-              <w:right w:w="85" w:type="dxa"/>
-            </w:tcMar>
-          </w:tcPr>
-          <w:p>
-            <w:pPr>
-              <w:spacing w:before="30" w:after="30"/>
-              <w:jc w:val="right"/>
-              <w:rPr>
-                <w:rFonts w:ascii="HelveticaNeueLTStd-Roman" w:hAnsi="HelveticaNeueLTStd-Roman" w:cs="HelveticaNeueLTStd-Roman"/>
-                <w:kern w:val="0"/>
-                <w:sz w:val="20"/>
-                <w:szCs w:val="20"/>
-              </w:rPr>
-            </w:pPr>
-            <w:r>
-              <w:rPr>
-                <w:rFonts w:ascii="HelveticaNeueLTStd-Roman" w:hAnsi="HelveticaNeueLTStd-Roman" w:cs="HelveticaNeueLTStd-Roman"/>
-                <w:kern w:val="0"/>
-                <w:sz w:val="20"/>
-                <w:szCs w:val="20"/>
-              </w:rPr>
-              <w:t>287,02 €</w:t>
-            </w:r>
-          </w:p>
-          <w:p>
-            <w:pPr>
-              <w:spacing w:before="30" w:after="30"/>
-              <w:jc w:val="right"/>
-            </w:pPr>
-            <w:r>
-              <w:rPr>
-                <w:rFonts w:ascii="HelveticaNeueLTStd-Roman" w:hAnsi="HelveticaNeueLTStd-Roman" w:cs="HelveticaNeueLTStd-Roman"/>
-                <w:kern w:val="0"/>
-                <w:sz w:val="20"/>
-                <w:szCs w:val="20"/>
-              </w:rPr>
-              <w:t>427,62 €</w:t>
-            </w:r>
-          </w:p>
-          <w:p>
-            <w:pPr>
-              <w:spacing w:before="30" w:after="30"/>
-              <w:jc w:val="right"/>
-            </w:pPr>
-            <w:r>
-              <w:rPr>
-                <w:rFonts w:ascii="HelveticaNeueLTStd-Roman" w:hAnsi="HelveticaNeueLTStd-Roman" w:cs="HelveticaNeueLTStd-Roman"/>
-                <w:kern w:val="0"/>
-                <w:sz w:val="20"/>
-                <w:szCs w:val="20"/>
-              </w:rPr>
-              <w:t>26,00 €</w:t>
-            </w:r>
-          </w:p>
-          <w:p>
-            <w:pPr>
-              <w:jc w:val="right"/>
-              <w:rPr>
-                <w:rFonts w:ascii="HelveticaNeueLTStd-Roman" w:hAnsi="HelveticaNeueLTStd-Roman" w:cs="HelveticaNeueLTStd-Roman"/>
-                <w:kern w:val="0"/>
-                <w:sz w:val="20"/>
-                <w:szCs w:val="20"/>
-              </w:rPr>
-            </w:pPr>
-            <w:r>
-              <w:rPr>
-                <w:rFonts w:ascii="HelveticaNeueLTStd-Roman" w:hAnsi="HelveticaNeueLTStd-Roman" w:cs="HelveticaNeueLTStd-Roman"/>
-                <w:kern w:val="0"/>
-                <w:sz w:val="20"/>
-                <w:szCs w:val="20"/>
-              </w:rPr>
-              <w:t>1.240,65 €</w:t>
-            </w:r>
-          </w:p>
-          <w:p>
-            <w:pPr>
-              <w:jc w:val="right"/>
-            </w:pPr>
-            <w:r>
-              <w:rPr>
-                <w:rFonts w:ascii="HelveticaNeueLTStd-Roman" w:hAnsi="HelveticaNeueLTStd-Roman" w:cs="HelveticaNeueLTStd-Roman"/>
-                <w:kern w:val="0"/>
-                <w:sz w:val="20"/>
-                <w:szCs w:val="20"/>
-              </w:rPr>
-              <w:t>15,30 €</w:t>
-            </w:r>
-          </w:p>
-        </w:tc>
-      </w:tr>
-      <w:tr>
-        <w:tc>
-          <w:tcPr>
-            <w:tcW w:w="4250" w:type="pct"/>
-            <w:gridSpan w:val="2"/>
-            <w:tcBorders>
-              <w:top w:val="single" w:sz="6" w:space="0" w:color="A6A6A6" w:themeColor="background1" w:themeShade="A6"/>
-              <w:left w:val="single" w:sz="6" w:space="0" w:color="A6A6A6" w:themeColor="background1" w:themeShade="A6"/>
-              <w:bottom w:val="single" w:sz="6" w:space="0" w:color="A6A6A6" w:themeColor="background1" w:themeShade="A6"/>
-              <w:right w:val="nil"/>
-            </w:tcBorders>
-            <w:shd w:val="clear" w:color="auto" w:fill="FFFFFF" w:themeFill="background1"/>
-            <w:tcMar>
-              <w:top w:w="57" w:type="dxa"/>
-              <w:left w:w="85" w:type="dxa"/>
-              <w:bottom w:w="57" w:type="dxa"/>
-              <w:right w:w="85" w:type="dxa"/>
-            </w:tcMar>
-          </w:tcPr>
-          <w:p>
-            <w:pPr>
-              <w:jc w:val="right"/>
-            </w:pPr>
-            <w:r>
-              <w:rPr>
-                <w:rFonts w:ascii="HelveticaNeueLTStd-MdCn" w:hAnsi="HelveticaNeueLTStd-MdCn" w:cs="HelveticaNeueLTStd-MdCn"/>
-                <w:color w:val="7C7C7C"/>
-                <w:kern w:val="0"/>
-                <w:sz w:val="20"/>
-                <w:szCs w:val="20"/>
-              </w:rPr>
-              <w:t>TOTAL:</w:t>
-            </w:r>
-          </w:p>
-        </w:tc>
-        <w:tc>
-          <w:tcPr>
-            <w:tcW w:w="750" w:type="pct"/>
-            <w:tcBorders>
-              <w:top w:val="single" w:sz="6" w:space="0" w:color="A6A6A6" w:themeColor="background1" w:themeShade="A6"/>
-              <w:left w:val="nil"/>
-              <w:bottom w:val="single" w:sz="6" w:space="0" w:color="A6A6A6" w:themeColor="background1" w:themeShade="A6"/>
-              <w:right w:val="single" w:sz="6" w:space="0" w:color="A6A6A6" w:themeColor="background1" w:themeShade="A6"/>
-            </w:tcBorders>
-            <w:shd w:val="clear" w:color="auto" w:fill="FFFFFF" w:themeFill="background1"/>
-          </w:tcPr>
-          <w:p>
-            <w:pPr>
-              <w:jc w:val="right"/>
-            </w:pPr>
-            <w:r>
-              <w:rPr>
-                <w:rFonts w:ascii="HelveticaNeue-BoldItalic" w:hAnsi="HelveticaNeue-BoldItalic" w:cs="HelveticaNeue-BoldItalic"/>
+                <w:rFonts w:ascii="HelveticaNeueLTStd-MdCn" w:hAnsi="HelveticaNeueLTStd-MdCn" w:cs="HelveticaNeueLTStd-MdCn"/>
                 <w:b/>
                 <w:bCs/>
                 <w:i/>
                 <w:iCs/>
-                <w:color w:val="C60909"/>
-                <w:kern w:val="0"/>
-                <w:sz w:val="20"/>
-                <w:szCs w:val="20"/>
-              </w:rPr>
-              <w:t>* 3.585,88 €</w:t>
+                <w:color w:val="7C7C7C"/>
+                <w:kern w:val="0"/>
+                <w:sz w:val="18"/>
+                <w:szCs w:val="18"/>
+              </w:rPr>
+            </w:pPr>
+            <w:r>
+              <w:rPr>
+                <w:rFonts w:ascii="HelveticaNeueLTStd-Roman" w:hAnsi="HelveticaNeueLTStd-Roman" w:cs="HelveticaNeueLTStd-Roman"/>
+                <w:b/>
+                <w:bCs/>
+                <w:kern w:val="0"/>
+                <w:sz w:val="20"/>
+                <w:szCs w:val="20"/>
+              </w:rPr>
+              <w:t>7.000</w:t>
+            </w:r>
+            <w:r>
+              <w:rPr>
+                <w:rFonts w:ascii="HelveticaNeueLTStd-Roman" w:hAnsi="HelveticaNeueLTStd-Roman" w:cs="HelveticaNeueLTStd-Roman"/>
+                <w:b/>
+                <w:bCs/>
+                <w:kern w:val="0"/>
+                <w:sz w:val="20"/>
+                <w:szCs w:val="20"/>
+              </w:rPr>
+              <w:t>,0</w:t>
+            </w:r>
+            <w:r>
+              <w:rPr>
+                <w:rFonts w:ascii="HelveticaNeueLTStd-Roman" w:hAnsi="HelveticaNeueLTStd-Roman" w:cs="HelveticaNeueLTStd-Roman"/>
+                <w:b/>
+                <w:bCs/>
+                <w:kern w:val="0"/>
+                <w:sz w:val="20"/>
+                <w:szCs w:val="20"/>
+              </w:rPr>
+              <w:t>0</w:t>
+            </w:r>
+            <w:r>
+              <w:rPr>
+                <w:rFonts w:ascii="HelveticaNeueLTStd-Roman" w:hAnsi="HelveticaNeueLTStd-Roman" w:cs="HelveticaNeueLTStd-Roman"/>
+                <w:b/>
+                <w:bCs/>
+                <w:kern w:val="0"/>
+                <w:sz w:val="20"/>
+                <w:szCs w:val="20"/>
+              </w:rPr>
+              <w:t xml:space="preserve"> €</w:t>
+            </w:r>
+          </w:p>
+        </w:tc>
+      </w:tr>
+    </w:tbl>
+    <w:p>
+      <w:pPr>
+        <w:spacing w:after="0"/>
+      </w:pPr>
+    </w:p>
+    <w:tbl>
+      <w:tblPr>
+        <w:tblStyle w:val="Tablaconcuadrcula"/>
+        <w:tblW w:w="5001" w:type="pct"/>
+        <w:tblBorders>
+          <w:top w:val="single" w:sz="4" w:space="0" w:color="D9D9D9" w:themeColor="background1" w:themeShade="D9"/>
+          <w:left w:val="single" w:sz="4" w:space="0" w:color="D9D9D9" w:themeColor="background1" w:themeShade="D9"/>
+          <w:bottom w:val="single" w:sz="4" w:space="0" w:color="D9D9D9" w:themeColor="background1" w:themeShade="D9"/>
+          <w:right w:val="single" w:sz="4" w:space="0" w:color="D9D9D9" w:themeColor="background1" w:themeShade="D9"/>
+          <w:insideH w:val="single" w:sz="4" w:space="0" w:color="D9D9D9" w:themeColor="background1" w:themeShade="D9"/>
+          <w:insideV w:val="single" w:sz="4" w:space="0" w:color="D9D9D9" w:themeColor="background1" w:themeShade="D9"/>
+        </w:tblBorders>
+        <w:tblCellMar>
+          <w:left w:w="0" w:type="dxa"/>
+          <w:right w:w="0" w:type="dxa"/>
+        </w:tblCellMar>
+        <w:tblLook w:val="04A0" w:firstRow="1" w:lastRow="0" w:firstColumn="1" w:lastColumn="0" w:noHBand="0" w:noVBand="1"/>
+      </w:tblPr>
+      <w:tblGrid>
+        <w:gridCol w:w="2615"/>
+        <w:gridCol w:w="2619"/>
+        <w:gridCol w:w="2615"/>
+        <w:gridCol w:w="2619"/>
+      </w:tblGrid>
+      <w:tr>
+        <w:tc>
+          <w:tcPr>
+            <w:tcW w:w="2500" w:type="pct"/>
+            <w:gridSpan w:val="2"/>
+            <w:tcBorders>
+              <w:top w:val="nil"/>
+              <w:left w:val="nil"/>
+              <w:bottom w:val="nil"/>
+              <w:right w:val="nil"/>
+            </w:tcBorders>
+            <w:tcMar>
+              <w:left w:w="85" w:type="dxa"/>
+              <w:right w:w="85" w:type="dxa"/>
+            </w:tcMar>
+          </w:tcPr>
+          <w:p>
+            <w:pPr>
+              <w:spacing w:before="30" w:after="30"/>
+              <w:rPr>
+                <w:rFonts w:ascii="Helvetica Neue" w:hAnsi="Helvetica Neue"/>
+                <w:b/>
+                <w:bCs/>
+                <w:color w:val="407C2E"/>
+              </w:rPr>
+            </w:pPr>
+            <w:r>
+              <w:rPr>
+                <w:rFonts w:ascii="HelveticaNeueLTStd-Bd" w:hAnsi="HelveticaNeueLTStd-Bd" w:cs="HelveticaNeueLTStd-Bd"/>
+                <w:color w:val="407C2E"/>
+                <w:kern w:val="0"/>
+                <w:sz w:val="18"/>
+                <w:szCs w:val="18"/>
+              </w:rPr>
+              <w:t>LIQUIDACIÓN</w:t>
+            </w:r>
+            <w:r>
+              <w:rPr>
+                <w:rFonts w:ascii="HelveticaNeueLTStd-Bd" w:hAnsi="HelveticaNeueLTStd-Bd" w:cs="HelveticaNeueLTStd-Bd"/>
+                <w:color w:val="407C2E"/>
+                <w:kern w:val="0"/>
+                <w:sz w:val="18"/>
+                <w:szCs w:val="18"/>
+              </w:rPr>
+              <w:t xml:space="preserve"> IRPF</w:t>
+            </w:r>
+            <w:r>
+              <w:rPr>
+                <w:rFonts w:ascii="HelveticaNeueLTStd-Roman" w:hAnsi="HelveticaNeueLTStd-Roman" w:cs="HelveticaNeueLTStd-Roman"/>
+                <w:color w:val="000000"/>
+                <w:kern w:val="0"/>
+                <w:sz w:val="18"/>
+                <w:szCs w:val="18"/>
+              </w:rPr>
+              <w:t xml:space="preserve"> </w:t>
+            </w:r>
+            <w:r>
+              <w:rPr>
+                <w:rFonts w:ascii="HelveticaNeueLTStd-Roman" w:hAnsi="HelveticaNeueLTStd-Roman" w:cs="HelveticaNeueLTStd-Roman"/>
+                <w:i/>
+                <w:iCs/>
+                <w:color w:val="A6A6A6" w:themeColor="background1" w:themeShade="A6"/>
+                <w:kern w:val="0"/>
+                <w:sz w:val="18"/>
+                <w:szCs w:val="18"/>
+              </w:rPr>
+              <w:t>[ no rellenar</w:t>
+            </w:r>
+            <w:r>
+              <w:rPr>
+                <w:rFonts w:ascii="HelveticaNeueLTStd-Roman" w:hAnsi="HelveticaNeueLTStd-Roman" w:cs="HelveticaNeueLTStd-Roman"/>
+                <w:i/>
+                <w:iCs/>
+                <w:color w:val="A6A6A6" w:themeColor="background1" w:themeShade="A6"/>
+                <w:kern w:val="0"/>
+                <w:sz w:val="18"/>
+                <w:szCs w:val="18"/>
+              </w:rPr>
+              <w:t xml:space="preserve"> </w:t>
+            </w:r>
+            <w:r>
+              <w:rPr>
+                <w:rFonts w:ascii="HelveticaNeueLTStd-Roman" w:hAnsi="HelveticaNeueLTStd-Roman" w:cs="HelveticaNeueLTStd-Roman"/>
+                <w:i/>
+                <w:iCs/>
+                <w:color w:val="A6A6A6" w:themeColor="background1" w:themeShade="A6"/>
+                <w:kern w:val="0"/>
+                <w:sz w:val="18"/>
+                <w:szCs w:val="18"/>
+              </w:rPr>
+              <w:t>]</w:t>
+            </w:r>
+          </w:p>
+        </w:tc>
+        <w:tc>
+          <w:tcPr>
+            <w:tcW w:w="2500" w:type="pct"/>
+            <w:gridSpan w:val="2"/>
+            <w:tcBorders>
+              <w:top w:val="nil"/>
+              <w:left w:val="nil"/>
+              <w:bottom w:val="nil"/>
+              <w:right w:val="nil"/>
+            </w:tcBorders>
+            <w:tcMar>
+              <w:left w:w="85" w:type="dxa"/>
+              <w:right w:w="85" w:type="dxa"/>
+            </w:tcMar>
+          </w:tcPr>
+          <w:p>
+            <w:pPr>
+              <w:spacing w:before="30" w:after="30"/>
+              <w:jc w:val="right"/>
+              <w:rPr>
+                <w:rFonts w:ascii="Helvetica Neue" w:hAnsi="Helvetica Neue"/>
+                <w:b/>
+                <w:bCs/>
+                <w:color w:val="407C2E"/>
+              </w:rPr>
+            </w:pPr>
+            <w:proofErr w:type="gramStart"/>
+            <w:r>
+              <w:rPr>
+                <w:rFonts w:ascii="HelveticaNeueLTStd-MdCn" w:hAnsi="HelveticaNeueLTStd-MdCn" w:cs="HelveticaNeueLTStd-MdCn"/>
+                <w:color w:val="407C2E"/>
+                <w:kern w:val="0"/>
+                <w:sz w:val="20"/>
+                <w:szCs w:val="20"/>
+              </w:rPr>
+              <w:t>Líquido a pagar</w:t>
+            </w:r>
+            <w:proofErr w:type="gramEnd"/>
+            <w:r>
+              <w:rPr>
+                <w:rFonts w:ascii="HelveticaNeueLTStd-MdCn" w:hAnsi="HelveticaNeueLTStd-MdCn" w:cs="HelveticaNeueLTStd-MdCn"/>
+                <w:color w:val="407C2E"/>
+                <w:kern w:val="0"/>
+                <w:sz w:val="20"/>
+                <w:szCs w:val="20"/>
+              </w:rPr>
+              <w:t>:</w:t>
+            </w:r>
+            <w:r>
+              <w:rPr>
+                <w:rFonts w:ascii="HelveticaNeueLTStd-Roman" w:hAnsi="HelveticaNeueLTStd-Roman" w:cs="HelveticaNeueLTStd-Roman"/>
+                <w:color w:val="407C2E"/>
+                <w:kern w:val="0"/>
+                <w:sz w:val="20"/>
+                <w:szCs w:val="20"/>
+              </w:rPr>
+              <w:t xml:space="preserve"> ________________</w:t>
+            </w:r>
+          </w:p>
+        </w:tc>
+      </w:tr>
+      <w:tr>
+        <w:tblPrEx>
+          <w:tblBorders>
+            <w:top w:val="single" w:sz="4" w:space="0" w:color="A6A6A6" w:themeColor="background1" w:themeShade="A6"/>
+            <w:left w:val="single" w:sz="4" w:space="0" w:color="A6A6A6" w:themeColor="background1" w:themeShade="A6"/>
+            <w:bottom w:val="single" w:sz="4" w:space="0" w:color="A6A6A6" w:themeColor="background1" w:themeShade="A6"/>
+            <w:right w:val="single" w:sz="4" w:space="0" w:color="A6A6A6" w:themeColor="background1" w:themeShade="A6"/>
+            <w:insideH w:val="single" w:sz="4" w:space="0" w:color="A6A6A6" w:themeColor="background1" w:themeShade="A6"/>
+            <w:insideV w:val="single" w:sz="4" w:space="0" w:color="A6A6A6" w:themeColor="background1" w:themeShade="A6"/>
+          </w:tblBorders>
+          <w:tblCellMar>
+            <w:left w:w="108" w:type="dxa"/>
+            <w:right w:w="108" w:type="dxa"/>
+          </w:tblCellMar>
+        </w:tblPrEx>
+        <w:tc>
+          <w:tcPr>
+            <w:tcW w:w="1249" w:type="pct"/>
+            <w:tcBorders>
+              <w:top w:val="single" w:sz="4" w:space="0" w:color="407C2E"/>
+              <w:left w:val="single" w:sz="4" w:space="0" w:color="407C2E"/>
+              <w:bottom w:val="single" w:sz="4" w:space="0" w:color="407C2E"/>
+              <w:right w:val="single" w:sz="4" w:space="0" w:color="407C2E"/>
+            </w:tcBorders>
+          </w:tcPr>
+          <w:p>
+            <w:pPr>
+              <w:spacing w:before="30" w:after="30"/>
+              <w:jc w:val="center"/>
+            </w:pPr>
+            <w:r>
+              <w:rPr>
+                <w:rFonts w:ascii="HelveticaNeueLTStd-MdCn" w:hAnsi="HelveticaNeueLTStd-MdCn" w:cs="HelveticaNeueLTStd-MdCn"/>
+                <w:color w:val="407C2E"/>
+                <w:kern w:val="0"/>
+                <w:sz w:val="20"/>
+                <w:szCs w:val="20"/>
+              </w:rPr>
+              <w:t>Base exenta:</w:t>
+            </w:r>
+            <w:r>
+              <w:rPr>
+                <w:rFonts w:ascii="HelveticaNeueLTStd-Roman" w:hAnsi="HelveticaNeueLTStd-Roman" w:cs="HelveticaNeueLTStd-Roman"/>
+                <w:color w:val="407C2E"/>
+                <w:kern w:val="0"/>
+                <w:sz w:val="20"/>
+                <w:szCs w:val="20"/>
+              </w:rPr>
+              <w:t xml:space="preserve"> 6101,96 €</w:t>
+            </w:r>
+          </w:p>
+        </w:tc>
+        <w:tc>
+          <w:tcPr>
+            <w:tcW w:w="1251" w:type="pct"/>
+            <w:tcBorders>
+              <w:top w:val="single" w:sz="4" w:space="0" w:color="407C2E"/>
+              <w:left w:val="single" w:sz="4" w:space="0" w:color="407C2E"/>
+              <w:bottom w:val="single" w:sz="4" w:space="0" w:color="407C2E"/>
+              <w:right w:val="single" w:sz="4" w:space="0" w:color="407C2E"/>
+            </w:tcBorders>
+          </w:tcPr>
+          <w:p>
+            <w:pPr>
+              <w:spacing w:before="30" w:after="30"/>
+              <w:jc w:val="center"/>
+            </w:pPr>
+            <w:r>
+              <w:rPr>
+                <w:rFonts w:ascii="HelveticaNeueLTStd-MdCn" w:hAnsi="HelveticaNeueLTStd-MdCn" w:cs="HelveticaNeueLTStd-MdCn"/>
+                <w:color w:val="407C2E"/>
+                <w:kern w:val="0"/>
+                <w:sz w:val="20"/>
+                <w:szCs w:val="20"/>
+              </w:rPr>
+              <w:t>Base sujeta:</w:t>
+            </w:r>
+            <w:r>
+              <w:rPr>
+                <w:rFonts w:ascii="HelveticaNeueLTStd-Roman" w:hAnsi="HelveticaNeueLTStd-Roman" w:cs="HelveticaNeueLTStd-Roman"/>
+                <w:color w:val="407C2E"/>
+                <w:kern w:val="0"/>
+                <w:sz w:val="20"/>
+                <w:szCs w:val="20"/>
+              </w:rPr>
+              <w:t xml:space="preserve"> </w:t>
+            </w:r>
+            <w:r>
+              <w:rPr>
+                <w:rFonts w:ascii="HelveticaNeueLTStd-Roman" w:hAnsi="HelveticaNeueLTStd-Roman" w:cs="HelveticaNeueLTStd-Roman"/>
+                <w:color w:val="407C2E"/>
+                <w:kern w:val="0"/>
+                <w:sz w:val="18"/>
+                <w:szCs w:val="18"/>
+              </w:rPr>
+              <w:t>898</w:t>
+            </w:r>
+            <w:r>
+              <w:rPr>
+                <w:rFonts w:ascii="HelveticaNeueLTStd-Roman" w:hAnsi="HelveticaNeueLTStd-Roman" w:cs="HelveticaNeueLTStd-Roman"/>
+                <w:color w:val="407C2E"/>
+                <w:kern w:val="0"/>
+                <w:sz w:val="20"/>
+                <w:szCs w:val="20"/>
+              </w:rPr>
+              <w:t>,04 €</w:t>
+            </w:r>
+          </w:p>
+        </w:tc>
+        <w:tc>
+          <w:tcPr>
+            <w:tcW w:w="1249" w:type="pct"/>
+            <w:tcBorders>
+              <w:top w:val="single" w:sz="4" w:space="0" w:color="407C2E"/>
+              <w:left w:val="single" w:sz="4" w:space="0" w:color="407C2E"/>
+              <w:bottom w:val="single" w:sz="4" w:space="0" w:color="407C2E"/>
+              <w:right w:val="single" w:sz="4" w:space="0" w:color="407C2E"/>
+            </w:tcBorders>
+          </w:tcPr>
+          <w:p>
+            <w:pPr>
+              <w:spacing w:before="30" w:after="30"/>
+              <w:jc w:val="center"/>
+            </w:pPr>
+            <w:r>
+              <w:rPr>
+                <w:rFonts w:ascii="HelveticaNeueLTStd-MdCn" w:hAnsi="HelveticaNeueLTStd-MdCn" w:cs="HelveticaNeueLTStd-MdCn"/>
+                <w:color w:val="407C2E"/>
+                <w:kern w:val="0"/>
+                <w:sz w:val="20"/>
+                <w:szCs w:val="20"/>
+              </w:rPr>
+              <w:t>Tipo:</w:t>
+            </w:r>
+            <w:r>
+              <w:rPr>
+                <w:rFonts w:ascii="HelveticaNeueLTStd-Roman" w:hAnsi="HelveticaNeueLTStd-Roman" w:cs="HelveticaNeueLTStd-Roman"/>
+                <w:color w:val="407C2E"/>
+                <w:kern w:val="0"/>
+                <w:sz w:val="20"/>
+                <w:szCs w:val="20"/>
+              </w:rPr>
+              <w:t xml:space="preserve"> ________ %</w:t>
+            </w:r>
+          </w:p>
+        </w:tc>
+        <w:tc>
+          <w:tcPr>
+            <w:tcW w:w="1249" w:type="pct"/>
+            <w:tcBorders>
+              <w:top w:val="single" w:sz="4" w:space="0" w:color="407C2E"/>
+              <w:left w:val="single" w:sz="4" w:space="0" w:color="407C2E"/>
+              <w:bottom w:val="single" w:sz="4" w:space="0" w:color="407C2E"/>
+              <w:right w:val="single" w:sz="4" w:space="0" w:color="407C2E"/>
+            </w:tcBorders>
+          </w:tcPr>
+          <w:p>
+            <w:pPr>
+              <w:spacing w:before="30" w:after="30"/>
+              <w:jc w:val="center"/>
+            </w:pPr>
+            <w:r>
+              <w:rPr>
+                <w:rFonts w:ascii="HelveticaNeueLTStd-MdCn" w:hAnsi="HelveticaNeueLTStd-MdCn" w:cs="HelveticaNeueLTStd-MdCn"/>
+                <w:color w:val="407C2E"/>
+                <w:kern w:val="0"/>
+                <w:sz w:val="20"/>
+                <w:szCs w:val="20"/>
+              </w:rPr>
+              <w:t>Cuota:</w:t>
+            </w:r>
+            <w:r>
+              <w:rPr>
+                <w:rFonts w:ascii="HelveticaNeueLTStd-Roman" w:hAnsi="HelveticaNeueLTStd-Roman" w:cs="HelveticaNeueLTStd-Roman"/>
+                <w:color w:val="407C2E"/>
+                <w:kern w:val="0"/>
+                <w:sz w:val="20"/>
+                <w:szCs w:val="20"/>
+              </w:rPr>
+              <w:t xml:space="preserve"> ________________</w:t>
             </w:r>
           </w:p>
         </w:tc>
       </w:tr>
     </w:tbl>
     <w:p/>
+    <w:p/>
+    <w:p>
+      <w:pPr>
+        <w:spacing w:before="120" w:after="0"/>
+      </w:pPr>
+    </w:p>
     <w:sectPr>
       <w:pgSz w:w="11906" w:h="16838"/>
       <w:pgMar w:top="720" w:right="720" w:bottom="720" w:left="720" w:header="708" w:footer="708" w:gutter="0"/>
@@ -6289,7 +6069,7 @@
   <w:style w:type="paragraph" w:default="1" w:styleId="Normal">
     <w:name w:val="Normal"/>
     <w:qFormat/>
-    <w:rsid w:val="005661F3"/>
+    <w:rsid w:val="00514733"/>
   </w:style>
   <w:style w:type="paragraph" w:styleId="Ttulo1">
     <w:name w:val="heading 1"/>

</xml_diff>

<commit_message>
Fix: LIQUIDACIÓN IRPF y [ no rellenar ] en la misma línea
</commit_message>
<xml_diff>
--- a/Prueba salida PDF 2.docx
+++ b/Prueba salida PDF 2.docx
@@ -4767,7 +4767,27 @@
                 <w:sz w:val="20"/>
                 <w:szCs w:val="20"/>
               </w:rPr>
-              <w:t>Alojamiento</w:t>
+              <w:t>Aloja</w:t>
+            </w:r>
+            <w:r>
+              <w:rPr>
+                <w:rFonts w:ascii="HelveticaNeueLTStd-MdCn" w:hAnsi="HelveticaNeueLTStd-MdCn" w:cs="HelveticaNeueLTStd-MdCn"/>
+                <w:color w:val="7C7C7C"/>
+                <w:kern w:val="0"/>
+                <w:sz w:val="20"/>
+                <w:szCs w:val="20"/>
+              </w:rPr>
+              <w:t>mie</w:t>
+            </w:r>
+            <w:r>
+              <w:rPr>
+                <w:rFonts w:ascii="HelveticaNeueLTStd-MdCn" w:hAnsi="HelveticaNeueLTStd-MdCn" w:cs="HelveticaNeueLTStd-MdCn"/>
+                <w:color w:val="7C7C7C"/>
+                <w:kern w:val="0"/>
+                <w:sz w:val="20"/>
+                <w:szCs w:val="20"/>
+              </w:rPr>
+              <w:t>nto</w:t>
             </w:r>
             <w:r>
               <w:rPr>
@@ -5323,36 +5343,12 @@
                 <w:rFonts w:ascii="HelveticaNeueLTStd-Roman" w:hAnsi="HelveticaNeueLTStd-Roman" w:cs="HelveticaNeueLTStd-Roman"/>
                 <w:i/>
                 <w:iCs/>
-                <w:color w:val="A6A6A6" w:themeColor="background1" w:themeShade="A6"/>
+                <w:color w:val="7C7C7C"/>
                 <w:kern w:val="0"/>
                 <w:sz w:val="18"/>
                 <w:szCs w:val="18"/>
               </w:rPr>
-              <w:t>[ no rellenar</w:t>
-            </w:r>
-            <w:r>
-              <w:rPr>
-                <w:rFonts w:ascii="HelveticaNeueLTStd-Roman" w:hAnsi="HelveticaNeueLTStd-Roman" w:cs="HelveticaNeueLTStd-Roman"/>
-                <w:i/>
-                <w:iCs/>
-                <w:color w:val="A6A6A6" w:themeColor="background1" w:themeShade="A6"/>
-                <w:kern w:val="0"/>
-                <w:sz w:val="18"/>
-                <w:szCs w:val="18"/>
-              </w:rPr>
-              <w:t xml:space="preserve"> </w:t>
-            </w:r>
-            <w:r>
-              <w:rPr>
-                <w:rFonts w:ascii="HelveticaNeueLTStd-Roman" w:hAnsi="HelveticaNeueLTStd-Roman" w:cs="HelveticaNeueLTStd-Roman"/>
-                <w:i/>
-                <w:iCs/>
-                <w:color w:val="A6A6A6" w:themeColor="background1" w:themeShade="A6"/>
-                <w:kern w:val="0"/>
-                <w:sz w:val="18"/>
-                <w:szCs w:val="18"/>
-              </w:rPr>
-              <w:t>]</w:t>
+              <w:t>[ no rellenar ]</w:t>
             </w:r>
           </w:p>
         </w:tc>
@@ -5382,7 +5378,6 @@
                 <w:color w:val="407C2E"/>
               </w:rPr>
             </w:pPr>
-            <w:proofErr w:type="gramStart"/>
             <w:r>
               <w:rPr>
                 <w:rFonts w:ascii="HelveticaNeueLTStd-MdCn" w:hAnsi="HelveticaNeueLTStd-MdCn" w:cs="HelveticaNeueLTStd-MdCn"/>
@@ -5393,7 +5388,6 @@
               </w:rPr>
               <w:t>Líquido a pagar</w:t>
             </w:r>
-            <w:proofErr w:type="gramEnd"/>
             <w:r>
               <w:rPr>
                 <w:rFonts w:ascii="HelveticaNeueLTStd-MdCn" w:hAnsi="HelveticaNeueLTStd-MdCn" w:cs="HelveticaNeueLTStd-MdCn"/>
@@ -5406,13 +5400,23 @@
             </w:r>
             <w:r>
               <w:rPr>
-                <w:rFonts w:ascii="HelveticaNeueLTStd-Roman" w:hAnsi="HelveticaNeueLTStd-Roman" w:cs="HelveticaNeueLTStd-Roman"/>
+                <w:rFonts w:ascii="HelveticaNeueLTStd-MdCn" w:hAnsi="HelveticaNeueLTStd-MdCn" w:cs="HelveticaNeueLTStd-MdCn"/>
                 <w:color w:val="407C2E"/>
                 <w:kern w:val="0"/>
                 <w:sz w:val="20"/>
                 <w:szCs w:val="20"/>
               </w:rPr>
-              <w:t xml:space="preserve"> ________________</w:t>
+              <w:t xml:space="preserve">   </w:t>
+            </w:r>
+            <w:r>
+              <w:rPr>
+                <w:rFonts w:ascii="HelveticaNeueLTStd-Roman" w:hAnsi="HelveticaNeueLTStd-Roman" w:cs="HelveticaNeueLTStd-Roman"/>
+                <w:color w:val="407C2E"/>
+                <w:kern w:val="0"/>
+                <w:sz w:val="20"/>
+                <w:szCs w:val="20"/>
+              </w:rPr>
+              <w:t>______________</w:t>
             </w:r>
           </w:p>
         </w:tc>
@@ -5596,7 +5600,7 @@
                 <w:sz w:val="20"/>
                 <w:szCs w:val="20"/>
               </w:rPr>
-              <w:t xml:space="preserve"> ________________</w:t>
+              <w:t xml:space="preserve"> ______________</w:t>
             </w:r>
           </w:p>
         </w:tc>

</xml_diff>

<commit_message>
UX: Añadir icono de advertencia a diálogos de confirmación
- Habilitar soporte de icono en showConfirm
- Mostrar icono  en modal de 'Generar PDF' con errores
- Mostrar icono  en modal de 'Borrar todo'
- Agregar estilos CSS para .confirm-icon
</commit_message>
<xml_diff>
--- a/Prueba salida PDF 2.docx
+++ b/Prueba salida PDF 2.docx
@@ -4693,17 +4693,7 @@
                 <w:sz w:val="20"/>
                 <w:szCs w:val="20"/>
               </w:rPr>
-              <w:t>Manutención</w:t>
-            </w:r>
-            <w:r>
-              <w:rPr>
-                <w:rFonts w:ascii="HelveticaNeueLTStd-MdCn" w:hAnsi="HelveticaNeueLTStd-MdCn" w:cs="HelveticaNeueLTStd-MdCn"/>
-                <w:color w:val="7C7C7C"/>
-                <w:kern w:val="0"/>
-                <w:sz w:val="20"/>
-                <w:szCs w:val="20"/>
-              </w:rPr>
-              <w:t xml:space="preserve">: </w:t>
+              <w:t xml:space="preserve">Manutención: </w:t>
             </w:r>
             <w:r>
               <w:rPr>
@@ -4787,17 +4777,7 @@
                 <w:sz w:val="20"/>
                 <w:szCs w:val="20"/>
               </w:rPr>
-              <w:t>nto</w:t>
-            </w:r>
-            <w:r>
-              <w:rPr>
-                <w:rFonts w:ascii="HelveticaNeueLTStd-MdCn" w:hAnsi="HelveticaNeueLTStd-MdCn" w:cs="HelveticaNeueLTStd-MdCn"/>
-                <w:color w:val="7C7C7C"/>
-                <w:kern w:val="0"/>
-                <w:sz w:val="20"/>
-                <w:szCs w:val="20"/>
-              </w:rPr>
-              <w:t xml:space="preserve">: </w:t>
+              <w:t xml:space="preserve">nto: </w:t>
             </w:r>
             <w:r>
               <w:rPr>
@@ -4842,16 +4822,7 @@
                 <w:sz w:val="20"/>
                 <w:szCs w:val="20"/>
               </w:rPr>
-              <w:t xml:space="preserve">-37,40 </w:t>
-            </w:r>
-            <w:r>
-              <w:rPr>
-                <w:rFonts w:ascii="HelveticaNeueLTStd-Roman" w:hAnsi="HelveticaNeueLTStd-Roman" w:cs="HelveticaNeueLTStd-Roman"/>
-                <w:kern w:val="0"/>
-                <w:sz w:val="20"/>
-                <w:szCs w:val="20"/>
-              </w:rPr>
-              <w:t>€</w:t>
+              <w:t>-37,40 €</w:t>
             </w:r>
           </w:p>
           <w:p>
@@ -5163,16 +5134,7 @@
                 <w:sz w:val="20"/>
                 <w:szCs w:val="20"/>
               </w:rPr>
-              <w:t>RESULTADO DE LA LIQUIDACIÓN</w:t>
-            </w:r>
-            <w:r>
-              <w:rPr>
-                <w:rFonts w:ascii="HelveticaNeueLTStd-MdCn" w:hAnsi="HelveticaNeueLTStd-MdCn" w:cs="HelveticaNeueLTStd-MdCn"/>
-                <w:kern w:val="0"/>
-                <w:sz w:val="20"/>
-                <w:szCs w:val="20"/>
-              </w:rPr>
-              <w:t>:</w:t>
+              <w:t>RESULTADO DE LA LIQUIDACIÓN:</w:t>
             </w:r>
           </w:p>
         </w:tc>
@@ -5316,17 +5278,7 @@
                 <w:sz w:val="18"/>
                 <w:szCs w:val="18"/>
               </w:rPr>
-              <w:t>LIQUIDACIÓN</w:t>
-            </w:r>
-            <w:r>
-              <w:rPr>
-                <w:rFonts w:ascii="HelveticaNeueLTStd-Bd" w:hAnsi="HelveticaNeueLTStd-Bd" w:cs="HelveticaNeueLTStd-Bd"/>
-                <w:color w:val="407C2E"/>
-                <w:kern w:val="0"/>
-                <w:sz w:val="18"/>
-                <w:szCs w:val="18"/>
-              </w:rPr>
-              <w:t xml:space="preserve"> IRPF</w:t>
+              <w:t>LIQUIDACIÓN IRPF</w:t>
             </w:r>
             <w:r>
               <w:rPr>
@@ -5608,6 +5560,230 @@
     </w:tbl>
     <w:p/>
     <w:p/>
+    <w:tbl>
+      <w:tblPr>
+        <w:tblStyle w:val="Tablaconcuadrcula"/>
+        <w:tblW w:w="5000" w:type="pct"/>
+        <w:tblBorders>
+          <w:top w:val="single" w:sz="12" w:space="0" w:color="auto"/>
+          <w:left w:val="single" w:sz="12" w:space="0" w:color="auto"/>
+          <w:bottom w:val="single" w:sz="12" w:space="0" w:color="auto"/>
+          <w:right w:val="single" w:sz="12" w:space="0" w:color="auto"/>
+          <w:insideH w:val="none" w:sz="0" w:space="0" w:color="auto"/>
+          <w:insideV w:val="single" w:sz="12" w:space="0" w:color="auto"/>
+        </w:tblBorders>
+        <w:tblCellMar>
+          <w:left w:w="0" w:type="dxa"/>
+          <w:right w:w="0" w:type="dxa"/>
+        </w:tblCellMar>
+        <w:tblLook w:val="04A0" w:firstRow="1" w:lastRow="0" w:firstColumn="1" w:lastColumn="0" w:noHBand="0" w:noVBand="1"/>
+      </w:tblPr>
+      <w:tblGrid>
+        <w:gridCol w:w="8"/>
+        <w:gridCol w:w="10428"/>
+      </w:tblGrid>
+      <w:tr>
+        <w:tc>
+          <w:tcPr>
+            <w:tcW w:w="5000" w:type="pct"/>
+            <w:gridSpan w:val="2"/>
+            <w:tcMar>
+              <w:top w:w="85" w:type="dxa"/>
+              <w:left w:w="85" w:type="dxa"/>
+              <w:bottom w:w="85" w:type="dxa"/>
+              <w:right w:w="85" w:type="dxa"/>
+            </w:tcMar>
+          </w:tcPr>
+          <w:p>
+            <w:pPr>
+              <w:spacing w:before="30" w:after="30"/>
+              <w:jc w:val="center"/>
+              <w:rPr>
+                <w:rFonts w:ascii="Helvetica Neue" w:hAnsi="Helvetica Neue"/>
+                <w:b/>
+                <w:bCs/>
+                <w:color w:val="407C2E"/>
+              </w:rPr>
+            </w:pPr>
+            <w:r>
+              <w:rPr>
+                <w:rFonts w:ascii="HelveticaNeueLTStd-Bd" w:hAnsi="HelveticaNeueLTStd-Bd" w:cs="HelveticaNeueLTStd-Bd"/>
+                <w:kern w:val="0"/>
+                <w:sz w:val="20"/>
+                <w:szCs w:val="20"/>
+              </w:rPr>
+              <w:t>ANEXO DE DECLARACIÓN RESPONSABLE PARA LIQUIDACIÓN DE HONORARIOS</w:t>
+            </w:r>
+          </w:p>
+        </w:tc>
+      </w:tr>
+      <w:tr>
+        <w:tblPrEx>
+          <w:tblCellMar>
+            <w:left w:w="85" w:type="dxa"/>
+            <w:right w:w="85" w:type="dxa"/>
+          </w:tblCellMar>
+        </w:tblPrEx>
+        <w:trPr>
+          <w:gridBefore w:val="1"/>
+          <w:wBefore w:w="4" w:type="pct"/>
+        </w:trPr>
+        <w:tc>
+          <w:tcPr>
+            <w:tcW w:w="4996" w:type="pct"/>
+            <w:tcMar>
+              <w:top w:w="85" w:type="dxa"/>
+              <w:left w:w="85" w:type="dxa"/>
+              <w:bottom w:w="85" w:type="dxa"/>
+              <w:right w:w="85" w:type="dxa"/>
+            </w:tcMar>
+          </w:tcPr>
+          <w:p>
+            <w:pPr>
+              <w:jc w:val="both"/>
+              <w:rPr>
+                <w:rFonts w:ascii="HelveticaNeueLTStd-Roman" w:hAnsi="HelveticaNeueLTStd-Roman" w:cs="HelveticaNeueLTStd-Roman"/>
+                <w:kern w:val="0"/>
+                <w:sz w:val="20"/>
+                <w:szCs w:val="20"/>
+              </w:rPr>
+            </w:pPr>
+            <w:r>
+              <w:rPr>
+                <w:rFonts w:ascii="HelveticaNeueLTStd-Roman" w:hAnsi="HelveticaNeueLTStd-Roman" w:cs="HelveticaNeueLTStd-Roman"/>
+                <w:kern w:val="0"/>
+                <w:sz w:val="20"/>
+                <w:szCs w:val="20"/>
+              </w:rPr>
+              <w:t xml:space="preserve">El beneficiario, D. / D.ª </w:t>
+            </w:r>
+            <w:r>
+              <w:rPr>
+                <w:rFonts w:ascii="HelveticaNeueLTStd-Roman" w:hAnsi="HelveticaNeueLTStd-Roman" w:cs="HelveticaNeueLTStd-Roman"/>
+                <w:kern w:val="0"/>
+                <w:sz w:val="20"/>
+                <w:szCs w:val="20"/>
+              </w:rPr>
+              <w:t>Víctor Manuel Viñuales Guillén</w:t>
+            </w:r>
+            <w:r>
+              <w:rPr>
+                <w:rFonts w:ascii="HelveticaNeueLTStd-Roman" w:hAnsi="HelveticaNeueLTStd-Roman" w:cs="HelveticaNeueLTStd-Roman"/>
+                <w:kern w:val="0"/>
+                <w:sz w:val="20"/>
+                <w:szCs w:val="20"/>
+              </w:rPr>
+              <w:t xml:space="preserve"> con N.I.F. n.º </w:t>
+            </w:r>
+            <w:r>
+              <w:rPr>
+                <w:rFonts w:ascii="HelveticaNeueLTStd-Roman" w:hAnsi="HelveticaNeueLTStd-Roman" w:cs="HelveticaNeueLTStd-Roman"/>
+                <w:kern w:val="0"/>
+                <w:sz w:val="20"/>
+                <w:szCs w:val="20"/>
+              </w:rPr>
+              <w:t xml:space="preserve">03864429S </w:t>
+            </w:r>
+            <w:r>
+              <w:rPr>
+                <w:rFonts w:ascii="HelveticaNeueLTStd-Roman" w:hAnsi="HelveticaNeueLTStd-Roman" w:cs="HelveticaNeueLTStd-Roman"/>
+                <w:kern w:val="0"/>
+                <w:sz w:val="20"/>
+                <w:szCs w:val="20"/>
+              </w:rPr>
+              <w:t xml:space="preserve">y domicilio en </w:t>
+            </w:r>
+            <w:r>
+              <w:rPr>
+                <w:rFonts w:ascii="HelveticaNeueLTStd-Roman" w:hAnsi="HelveticaNeueLTStd-Roman" w:cs="HelveticaNeueLTStd-Roman"/>
+                <w:kern w:val="0"/>
+                <w:sz w:val="20"/>
+                <w:szCs w:val="20"/>
+              </w:rPr>
+              <w:t>C/ Donoso Cortés, 10, Mérida (Badajoz)</w:t>
+            </w:r>
+            <w:r>
+              <w:rPr>
+                <w:rFonts w:ascii="HelveticaNeueLTStd-Roman" w:hAnsi="HelveticaNeueLTStd-Roman" w:cs="HelveticaNeueLTStd-Roman"/>
+                <w:kern w:val="0"/>
+                <w:sz w:val="20"/>
+                <w:szCs w:val="20"/>
+              </w:rPr>
+              <w:t>, perteneciente a la UEx,</w:t>
+            </w:r>
+          </w:p>
+          <w:p>
+            <w:pPr>
+              <w:jc w:val="both"/>
+              <w:rPr>
+                <w:rFonts w:ascii="HelveticaNeueLTStd-Roman" w:hAnsi="HelveticaNeueLTStd-Roman" w:cs="HelveticaNeueLTStd-Roman"/>
+                <w:kern w:val="0"/>
+                <w:sz w:val="20"/>
+                <w:szCs w:val="20"/>
+              </w:rPr>
+            </w:pPr>
+          </w:p>
+          <w:p>
+            <w:pPr>
+              <w:jc w:val="center"/>
+              <w:rPr>
+                <w:rFonts w:ascii="HelveticaNeueLTStd-Roman" w:hAnsi="HelveticaNeueLTStd-Roman" w:cs="HelveticaNeueLTStd-Roman"/>
+                <w:b/>
+                <w:bCs/>
+                <w:kern w:val="0"/>
+                <w:sz w:val="20"/>
+                <w:szCs w:val="20"/>
+              </w:rPr>
+            </w:pPr>
+            <w:r>
+              <w:rPr>
+                <w:rFonts w:ascii="HelveticaNeueLTStd-Roman" w:hAnsi="HelveticaNeueLTStd-Roman" w:cs="HelveticaNeueLTStd-Roman"/>
+                <w:b/>
+                <w:bCs/>
+                <w:kern w:val="0"/>
+                <w:sz w:val="20"/>
+                <w:szCs w:val="20"/>
+              </w:rPr>
+              <w:t>DECLARA BAJO SU RESPONSABILIDAD</w:t>
+            </w:r>
+          </w:p>
+          <w:p>
+            <w:pPr>
+              <w:jc w:val="both"/>
+              <w:rPr>
+                <w:rFonts w:ascii="HelveticaNeueLTStd-Roman" w:hAnsi="HelveticaNeueLTStd-Roman" w:cs="HelveticaNeueLTStd-Roman"/>
+                <w:kern w:val="0"/>
+                <w:sz w:val="20"/>
+                <w:szCs w:val="20"/>
+              </w:rPr>
+            </w:pPr>
+          </w:p>
+          <w:p>
+            <w:pPr>
+              <w:jc w:val="both"/>
+              <w:rPr>
+                <w:rFonts w:ascii="HelveticaNeueLTStd-MdCn" w:hAnsi="HelveticaNeueLTStd-MdCn" w:cs="HelveticaNeueLTStd-MdCn"/>
+                <w:i/>
+                <w:iCs/>
+                <w:color w:val="7C7C7C"/>
+                <w:kern w:val="0"/>
+                <w:sz w:val="18"/>
+                <w:szCs w:val="18"/>
+              </w:rPr>
+            </w:pPr>
+            <w:r>
+              <w:rPr>
+                <w:rFonts w:ascii="HelveticaNeueLTStd-Roman" w:hAnsi="HelveticaNeueLTStd-Roman" w:cs="HelveticaNeueLTStd-Roman"/>
+                <w:kern w:val="0"/>
+                <w:sz w:val="20"/>
+                <w:szCs w:val="20"/>
+              </w:rPr>
+              <w:t>No superar, junto con el resto de retribuciones percibidas por este concepto, el límite señalado en el artículo 75 de la Ley Orgánica 2/2023, de 22 de marzo, del Sistema Universitario.</w:t>
+            </w:r>
+          </w:p>
+        </w:tc>
+      </w:tr>
+    </w:tbl>
     <w:p>
       <w:pPr>
         <w:spacing w:before="120" w:after="0"/>
@@ -6073,7 +6249,7 @@
   <w:style w:type="paragraph" w:default="1" w:styleId="Normal">
     <w:name w:val="Normal"/>
     <w:qFormat/>
-    <w:rsid w:val="00514733"/>
+    <w:rsid w:val="00F850B9"/>
   </w:style>
   <w:style w:type="paragraph" w:styleId="Ttulo1">
     <w:name w:val="heading 1"/>
@@ -6277,6 +6453,7 @@
   <w:style w:type="character" w:default="1" w:styleId="Fuentedeprrafopredeter">
     <w:name w:val="Default Paragraph Font"/>
     <w:uiPriority w:val="1"/>
+    <w:semiHidden/>
     <w:unhideWhenUsed/>
   </w:style>
   <w:style w:type="table" w:default="1" w:styleId="Tablanormal">

</xml_diff>